<commit_message>
documentacion del software para proyecto final
</commit_message>
<xml_diff>
--- a/PowerSIM.docx
+++ b/PowerSIM.docx
@@ -16,7 +16,6 @@
           <w:szCs w:val="40"/>
         </w:rPr>
       </w:pPr>
-      <w:proofErr w:type="spellStart"/>
       <w:r>
         <w:rPr>
           <w:rFonts w:ascii="Arial" w:hAnsi="Arial" w:cs="Arial"/>
@@ -27,7 +26,6 @@
         </w:rPr>
         <w:t>PowerSIM</w:t>
       </w:r>
-      <w:proofErr w:type="spellEnd"/>
     </w:p>
     <w:p>
       <w:pPr>
@@ -57,13 +55,59 @@
       <w:pPr>
         <w:rPr>
           <w:rFonts w:ascii="Arial" w:hAnsi="Arial" w:cs="Arial"/>
-          <w:sz w:val="24"/>
-          <w:szCs w:val="24"/>
-        </w:rPr>
-      </w:pPr>
-      <w:r>
-        <w:rPr>
-          <w:rFonts w:ascii="Arial" w:hAnsi="Arial" w:cs="Arial"/>
+          <w:b/>
+          <w:bCs/>
+          <w:sz w:val="24"/>
+          <w:szCs w:val="24"/>
+        </w:rPr>
+      </w:pPr>
+    </w:p>
+    <w:p>
+      <w:pPr>
+        <w:rPr>
+          <w:rFonts w:ascii="Arial" w:hAnsi="Arial" w:cs="Arial"/>
+          <w:b/>
+          <w:bCs/>
+          <w:sz w:val="24"/>
+          <w:szCs w:val="24"/>
+        </w:rPr>
+      </w:pPr>
+      <w:r>
+        <w:rPr>
+          <w:rFonts w:ascii="Arial" w:hAnsi="Arial" w:cs="Arial"/>
+          <w:b/>
+          <w:bCs/>
+          <w:sz w:val="24"/>
+          <w:szCs w:val="24"/>
+        </w:rPr>
+        <w:t>Proyecto realizado por:</w:t>
+      </w:r>
+    </w:p>
+    <w:p>
+      <w:r>
+        <w:rPr>
+          <w:rFonts w:ascii="Arial" w:hAnsi="Arial" w:cs="Arial"/>
+          <w:sz w:val="24"/>
+          <w:szCs w:val="24"/>
+        </w:rPr>
+        <w:t>Kevin Francisco Montero del Rosario</w:t>
+      </w:r>
+    </w:p>
+    <w:p>
+      <w:pPr>
+        <w:rPr>
+          <w:rFonts w:ascii="Arial" w:hAnsi="Arial" w:cs="Arial"/>
+          <w:b/>
+          <w:bCs/>
+          <w:sz w:val="24"/>
+          <w:szCs w:val="24"/>
+        </w:rPr>
+      </w:pPr>
+      <w:r>
+        <w:rPr>
+          <w:rFonts w:ascii="Arial" w:hAnsi="Arial" w:cs="Arial"/>
+          <w:b/>
+          <w:bCs/>
           <w:sz w:val="24"/>
           <w:szCs w:val="24"/>
         </w:rPr>
@@ -72,6 +116,11 @@
     </w:p>
     <w:p>
       <w:pPr>
+        <w:pStyle w:val="Prrafodelista"/>
+        <w:numPr>
+          <w:ilvl w:val="0"/>
+          <w:numId w:val="4"/>
+        </w:numPr>
         <w:rPr>
           <w:rFonts w:ascii="Arial" w:hAnsi="Arial" w:cs="Arial"/>
           <w:sz w:val="24"/>
@@ -108,96 +157,132 @@
           <w:sz w:val="24"/>
           <w:szCs w:val="24"/>
         </w:rPr>
-        <w:t>S</w:t>
-      </w:r>
-      <w:r>
-        <w:rPr>
-          <w:rFonts w:ascii="Arial" w:hAnsi="Arial" w:cs="Arial"/>
-          <w:color w:val="000000" w:themeColor="text1"/>
-          <w:sz w:val="24"/>
-          <w:szCs w:val="24"/>
-        </w:rPr>
-        <w:t>preadsheetlight</w:t>
-      </w:r>
-      <w:r>
-        <w:rPr>
-          <w:rFonts w:ascii="Arial" w:hAnsi="Arial" w:cs="Arial"/>
-          <w:color w:val="000000" w:themeColor="text1"/>
-          <w:sz w:val="24"/>
-          <w:szCs w:val="24"/>
-        </w:rPr>
-        <w:t xml:space="preserve">. </w:t>
-      </w:r>
-    </w:p>
-    <w:p>
-      <w:pPr>
-        <w:rPr>
-          <w:rFonts w:ascii="Arial" w:hAnsi="Arial" w:cs="Arial"/>
-          <w:color w:val="000000" w:themeColor="text1"/>
-          <w:sz w:val="24"/>
-          <w:szCs w:val="24"/>
-        </w:rPr>
-      </w:pPr>
-    </w:p>
-    <w:p>
-      <w:pPr>
-        <w:rPr>
-          <w:rFonts w:ascii="Arial" w:hAnsi="Arial" w:cs="Arial"/>
-          <w:sz w:val="24"/>
-          <w:szCs w:val="24"/>
-        </w:rPr>
-      </w:pPr>
-    </w:p>
-    <w:p>
-      <w:pPr>
-        <w:rPr>
-          <w:rFonts w:ascii="Arial" w:hAnsi="Arial" w:cs="Arial"/>
-          <w:sz w:val="24"/>
-          <w:szCs w:val="24"/>
-        </w:rPr>
-      </w:pPr>
-      <w:r>
-        <w:rPr>
-          <w:rFonts w:ascii="Arial" w:hAnsi="Arial" w:cs="Arial"/>
-          <w:sz w:val="24"/>
-          <w:szCs w:val="24"/>
-        </w:rPr>
-        <w:t xml:space="preserve">La realización de la búsqueda de archivo se realiza a través del botón </w:t>
-      </w:r>
-    </w:p>
-    <w:p>
-      <w:pPr>
-        <w:rPr>
-          <w:rFonts w:ascii="Arial" w:hAnsi="Arial" w:cs="Arial"/>
-          <w:sz w:val="24"/>
-          <w:szCs w:val="24"/>
-        </w:rPr>
-      </w:pPr>
-      <w:r>
-        <w:rPr>
-          <w:rFonts w:ascii="Arial" w:hAnsi="Arial" w:cs="Arial"/>
-          <w:b/>
-          <w:bCs/>
-          <w:sz w:val="24"/>
-          <w:szCs w:val="24"/>
-        </w:rPr>
-        <w:t>B</w:t>
-      </w:r>
-      <w:r>
-        <w:rPr>
-          <w:rFonts w:ascii="Arial" w:hAnsi="Arial" w:cs="Arial"/>
-          <w:b/>
-          <w:bCs/>
-          <w:sz w:val="24"/>
-          <w:szCs w:val="24"/>
-        </w:rPr>
-        <w:t>uscar archivo</w:t>
-      </w:r>
-      <w:r>
-        <w:rPr>
-          <w:rFonts w:ascii="Arial" w:hAnsi="Arial" w:cs="Arial"/>
-          <w:b/>
-          <w:bCs/>
+        <w:t xml:space="preserve">Spreadsheetlight. </w:t>
+      </w:r>
+    </w:p>
+    <w:p>
+      <w:pPr>
+        <w:pStyle w:val="Prrafodelista"/>
+        <w:ind w:left="1080"/>
+        <w:rPr>
+          <w:rFonts w:ascii="Arial" w:hAnsi="Arial" w:cs="Arial"/>
+          <w:color w:val="000000" w:themeColor="text1"/>
+          <w:sz w:val="24"/>
+          <w:szCs w:val="24"/>
+        </w:rPr>
+      </w:pPr>
+    </w:p>
+    <w:p>
+      <w:pPr>
+        <w:rPr>
+          <w:rFonts w:ascii="Arial" w:hAnsi="Arial" w:cs="Arial"/>
+          <w:color w:val="000000" w:themeColor="text1"/>
+          <w:sz w:val="24"/>
+          <w:szCs w:val="24"/>
+        </w:rPr>
+      </w:pPr>
+    </w:p>
+    <w:p>
+      <w:pPr>
+        <w:rPr>
+          <w:rFonts w:ascii="Arial" w:hAnsi="Arial" w:cs="Arial"/>
+          <w:color w:val="000000" w:themeColor="text1"/>
+          <w:sz w:val="24"/>
+          <w:szCs w:val="24"/>
+        </w:rPr>
+      </w:pPr>
+    </w:p>
+    <w:p>
+      <w:pPr>
+        <w:jc w:val="center"/>
+        <w:rPr>
+          <w:rFonts w:ascii="Arial" w:hAnsi="Arial" w:cs="Arial"/>
+          <w:b/>
+          <w:bCs/>
+          <w:color w:val="000000" w:themeColor="text1"/>
+          <w:sz w:val="24"/>
+          <w:szCs w:val="24"/>
+        </w:rPr>
+      </w:pPr>
+      <w:r>
+        <w:rPr>
+          <w:rFonts w:ascii="Arial" w:hAnsi="Arial" w:cs="Arial"/>
+          <w:b/>
+          <w:bCs/>
+          <w:color w:val="000000" w:themeColor="text1"/>
+          <w:sz w:val="24"/>
+          <w:szCs w:val="24"/>
+        </w:rPr>
+        <w:t>Estructura diseño:</w:t>
+      </w:r>
+    </w:p>
+    <w:p>
+      <w:pPr>
+        <w:rPr>
+          <w:rFonts w:ascii="Arial" w:hAnsi="Arial" w:cs="Arial"/>
+          <w:color w:val="000000" w:themeColor="text1"/>
+          <w:sz w:val="24"/>
+          <w:szCs w:val="24"/>
+        </w:rPr>
+      </w:pPr>
+      <w:r>
+        <w:rPr>
+          <w:rFonts w:ascii="Arial" w:hAnsi="Arial" w:cs="Arial"/>
+          <w:color w:val="000000" w:themeColor="text1"/>
+          <w:sz w:val="24"/>
+          <w:szCs w:val="24"/>
+        </w:rPr>
+        <w:t xml:space="preserve">La parte principal del proyecto </w:t>
+      </w:r>
+      <w:r>
+        <w:rPr>
+          <w:rFonts w:ascii="Arial" w:hAnsi="Arial" w:cs="Arial"/>
+          <w:color w:val="000000" w:themeColor="text1"/>
+          <w:sz w:val="24"/>
+          <w:szCs w:val="24"/>
+        </w:rPr>
+        <w:t>está</w:t>
+      </w:r>
+      <w:r>
+        <w:rPr>
+          <w:rFonts w:ascii="Arial" w:hAnsi="Arial" w:cs="Arial"/>
+          <w:color w:val="000000" w:themeColor="text1"/>
+          <w:sz w:val="24"/>
+          <w:szCs w:val="24"/>
+        </w:rPr>
+        <w:t xml:space="preserve"> dividida en</w:t>
+      </w:r>
+      <w:r>
+        <w:rPr>
+          <w:rFonts w:ascii="Arial" w:hAnsi="Arial" w:cs="Arial"/>
+          <w:color w:val="000000" w:themeColor="text1"/>
+          <w:sz w:val="24"/>
+          <w:szCs w:val="24"/>
+        </w:rPr>
+        <w:t xml:space="preserve"> </w:t>
+      </w:r>
+      <w:r>
+        <w:rPr>
+          <w:rFonts w:ascii="Arial" w:hAnsi="Arial" w:cs="Arial"/>
+          <w:color w:val="000000" w:themeColor="text1"/>
+          <w:sz w:val="24"/>
+          <w:szCs w:val="24"/>
+        </w:rPr>
+        <w:t>cuatro</w:t>
+      </w:r>
+      <w:r>
+        <w:rPr>
+          <w:rFonts w:ascii="Arial" w:hAnsi="Arial" w:cs="Arial"/>
+          <w:color w:val="000000" w:themeColor="text1"/>
+          <w:sz w:val="24"/>
+          <w:szCs w:val="24"/>
+        </w:rPr>
+        <w:t xml:space="preserve"> paneles</w:t>
+      </w:r>
+      <w:r>
+        <w:rPr>
+          <w:rFonts w:ascii="Arial" w:hAnsi="Arial" w:cs="Arial"/>
+          <w:color w:val="000000" w:themeColor="text1"/>
           <w:sz w:val="24"/>
           <w:szCs w:val="24"/>
         </w:rPr>
@@ -206,23 +291,26 @@
     </w:p>
     <w:p>
       <w:pPr>
-        <w:rPr>
-          <w:rFonts w:ascii="Arial" w:hAnsi="Arial" w:cs="Arial"/>
-          <w:sz w:val="24"/>
-          <w:szCs w:val="24"/>
-        </w:rPr>
-      </w:pPr>
-      <w:r>
-        <w:rPr>
-          <w:rFonts w:ascii="Arial" w:hAnsi="Arial" w:cs="Arial"/>
+        <w:jc w:val="center"/>
+        <w:rPr>
+          <w:rFonts w:ascii="Arial" w:hAnsi="Arial" w:cs="Arial"/>
+          <w:color w:val="000000" w:themeColor="text1"/>
+          <w:sz w:val="24"/>
+          <w:szCs w:val="24"/>
+        </w:rPr>
+      </w:pPr>
+      <w:r>
+        <w:rPr>
+          <w:rFonts w:ascii="Arial" w:hAnsi="Arial" w:cs="Arial"/>
+          <w:color w:val="000000" w:themeColor="text1"/>
           <w:sz w:val="24"/>
           <w:szCs w:val="24"/>
         </w:rPr>
         <w:drawing>
-          <wp:inline distT="0" distB="0" distL="0" distR="0" wp14:anchorId="6C353C61" wp14:editId="194433F0">
-            <wp:extent cx="5400040" cy="478155"/>
+          <wp:inline distT="0" distB="0" distL="0" distR="0" wp14:anchorId="0E2B083A" wp14:editId="140F4234">
+            <wp:extent cx="5400040" cy="2875280"/>
             <wp:effectExtent l="0" t="0" r="0" b="0"/>
-            <wp:docPr id="64323168" name="Imagen 1" descr="Rectángulo&#10;&#10;Descripción generada automáticamente con confianza media"/>
+            <wp:docPr id="616918118" name="Imagen 1" descr="Forma, Rectángulo&#10;&#10;Descripción generada automáticamente"/>
             <wp:cNvGraphicFramePr>
               <a:graphicFrameLocks xmlns:a="http://schemas.openxmlformats.org/drawingml/2006/main" noChangeAspect="1"/>
             </wp:cNvGraphicFramePr>
@@ -230,7 +318,7 @@
               <a:graphicData uri="http://schemas.openxmlformats.org/drawingml/2006/picture">
                 <pic:pic xmlns:pic="http://schemas.openxmlformats.org/drawingml/2006/picture">
                   <pic:nvPicPr>
-                    <pic:cNvPr id="64323168" name="Imagen 1" descr="Rectángulo&#10;&#10;Descripción generada automáticamente con confianza media"/>
+                    <pic:cNvPr id="616918118" name="Imagen 1" descr="Forma, Rectángulo&#10;&#10;Descripción generada automáticamente"/>
                     <pic:cNvPicPr/>
                   </pic:nvPicPr>
                   <pic:blipFill>
@@ -242,7 +330,7 @@
                   <pic:spPr>
                     <a:xfrm>
                       <a:off x="0" y="0"/>
-                      <a:ext cx="5400040" cy="478155"/>
+                      <a:ext cx="5400040" cy="2875280"/>
                     </a:xfrm>
                     <a:prstGeom prst="rect">
                       <a:avLst/>
@@ -259,97 +347,88 @@
       <w:pPr>
         <w:rPr>
           <w:rFonts w:ascii="Arial" w:hAnsi="Arial" w:cs="Arial"/>
-          <w:sz w:val="24"/>
-          <w:szCs w:val="24"/>
-        </w:rPr>
-      </w:pPr>
-      <w:r>
-        <w:rPr>
-          <w:rFonts w:ascii="Arial" w:hAnsi="Arial" w:cs="Arial"/>
-          <w:sz w:val="24"/>
-          <w:szCs w:val="24"/>
-        </w:rPr>
-        <w:t xml:space="preserve"> </w:t>
-      </w:r>
-      <w:r>
-        <w:rPr>
-          <w:rFonts w:ascii="Arial" w:hAnsi="Arial" w:cs="Arial"/>
-          <w:sz w:val="24"/>
-          <w:szCs w:val="24"/>
-        </w:rPr>
-        <w:t>E</w:t>
-      </w:r>
-      <w:r>
-        <w:rPr>
-          <w:rFonts w:ascii="Arial" w:hAnsi="Arial" w:cs="Arial"/>
-          <w:sz w:val="24"/>
-          <w:szCs w:val="24"/>
-        </w:rPr>
-        <w:t>l cual realiza esta función con un</w:t>
-      </w:r>
-      <w:r>
-        <w:rPr>
-          <w:rFonts w:ascii="Arial" w:hAnsi="Arial" w:cs="Arial"/>
-          <w:b/>
-          <w:bCs/>
-          <w:color w:val="1F3864" w:themeColor="accent1" w:themeShade="80"/>
-          <w:sz w:val="24"/>
-          <w:szCs w:val="24"/>
-        </w:rPr>
-        <w:t xml:space="preserve"> </w:t>
-      </w:r>
-      <w:proofErr w:type="spellStart"/>
-      <w:r>
-        <w:rPr>
-          <w:rFonts w:ascii="Arial" w:hAnsi="Arial" w:cs="Arial"/>
-          <w:b/>
-          <w:bCs/>
-          <w:color w:val="1F3864" w:themeColor="accent1" w:themeShade="80"/>
-          <w:sz w:val="24"/>
-          <w:szCs w:val="24"/>
-        </w:rPr>
-        <w:t>OpenFileDialog</w:t>
-      </w:r>
-      <w:proofErr w:type="spellEnd"/>
-      <w:r>
-        <w:rPr>
-          <w:rFonts w:ascii="Arial" w:hAnsi="Arial" w:cs="Arial"/>
-          <w:b/>
-          <w:bCs/>
-          <w:color w:val="1F3864" w:themeColor="accent1" w:themeShade="80"/>
-          <w:sz w:val="24"/>
-          <w:szCs w:val="24"/>
-        </w:rPr>
-        <w:t>:</w:t>
-      </w:r>
-      <w:r>
-        <w:rPr>
-          <w:rFonts w:ascii="Arial" w:hAnsi="Arial" w:cs="Arial"/>
-          <w:sz w:val="24"/>
-          <w:szCs w:val="24"/>
-        </w:rPr>
-        <w:t xml:space="preserve"> </w:t>
-      </w:r>
-    </w:p>
-    <w:p>
-      <w:pPr>
-        <w:rPr>
-          <w:rFonts w:ascii="Arial" w:hAnsi="Arial" w:cs="Arial"/>
-          <w:sz w:val="24"/>
-          <w:szCs w:val="24"/>
-        </w:rPr>
-      </w:pPr>
-      <w:r>
-        <w:rPr>
-          <w:rFonts w:ascii="Arial" w:hAnsi="Arial" w:cs="Arial"/>
+          <w:b/>
+          <w:bCs/>
+          <w:color w:val="000000" w:themeColor="text1"/>
+          <w:sz w:val="24"/>
+          <w:szCs w:val="24"/>
+        </w:rPr>
+      </w:pPr>
+    </w:p>
+    <w:p>
+      <w:pPr>
+        <w:rPr>
+          <w:rFonts w:ascii="Arial" w:hAnsi="Arial" w:cs="Arial"/>
+          <w:b/>
+          <w:bCs/>
+          <w:color w:val="000000" w:themeColor="text1"/>
+          <w:sz w:val="24"/>
+          <w:szCs w:val="24"/>
+        </w:rPr>
+      </w:pPr>
+    </w:p>
+    <w:p>
+      <w:pPr>
+        <w:rPr>
+          <w:rFonts w:ascii="Arial" w:hAnsi="Arial" w:cs="Arial"/>
+          <w:b/>
+          <w:bCs/>
+          <w:color w:val="000000" w:themeColor="text1"/>
+          <w:sz w:val="24"/>
+          <w:szCs w:val="24"/>
+        </w:rPr>
+      </w:pPr>
+    </w:p>
+    <w:p>
+      <w:pPr>
+        <w:rPr>
+          <w:rFonts w:ascii="Arial" w:hAnsi="Arial" w:cs="Arial"/>
+          <w:b/>
+          <w:bCs/>
+          <w:color w:val="000000" w:themeColor="text1"/>
+          <w:sz w:val="24"/>
+          <w:szCs w:val="24"/>
+        </w:rPr>
+      </w:pPr>
+      <w:r>
+        <w:rPr>
+          <w:rFonts w:ascii="Arial" w:hAnsi="Arial" w:cs="Arial"/>
+          <w:b/>
+          <w:bCs/>
+          <w:color w:val="000000" w:themeColor="text1"/>
+          <w:sz w:val="24"/>
+          <w:szCs w:val="24"/>
+        </w:rPr>
+        <w:lastRenderedPageBreak/>
+        <w:t xml:space="preserve"> panelLogo:</w:t>
+      </w:r>
+    </w:p>
+    <w:p>
+      <w:pPr>
+        <w:jc w:val="center"/>
+        <w:rPr>
+          <w:rFonts w:ascii="Arial" w:hAnsi="Arial" w:cs="Arial"/>
+          <w:b/>
+          <w:bCs/>
+          <w:color w:val="000000" w:themeColor="text1"/>
+          <w:sz w:val="24"/>
+          <w:szCs w:val="24"/>
+        </w:rPr>
+      </w:pPr>
+      <w:r>
+        <w:rPr>
+          <w:rFonts w:ascii="Arial" w:hAnsi="Arial" w:cs="Arial"/>
+          <w:b/>
+          <w:bCs/>
+          <w:color w:val="000000" w:themeColor="text1"/>
           <w:sz w:val="24"/>
           <w:szCs w:val="24"/>
         </w:rPr>
         <w:drawing>
-          <wp:inline distT="0" distB="0" distL="0" distR="0" wp14:anchorId="49AC3AD7" wp14:editId="6F5A28D0">
-            <wp:extent cx="5153744" cy="2257740"/>
-            <wp:effectExtent l="0" t="0" r="8890" b="9525"/>
-            <wp:docPr id="80448501" name="Imagen 1" descr="Texto&#10;&#10;Descripción generada automáticamente"/>
+          <wp:inline distT="0" distB="0" distL="0" distR="0" wp14:anchorId="3A92181E" wp14:editId="6B5BEAF1">
+            <wp:extent cx="2317064" cy="1352349"/>
+            <wp:effectExtent l="0" t="0" r="0" b="0"/>
+            <wp:docPr id="99525246" name="Imagen 1" descr="Imagen que contiene Interfaz de usuario gráfica&#10;&#10;Descripción generada automáticamente"/>
             <wp:cNvGraphicFramePr>
               <a:graphicFrameLocks xmlns:a="http://schemas.openxmlformats.org/drawingml/2006/main" noChangeAspect="1"/>
             </wp:cNvGraphicFramePr>
@@ -357,7 +436,7 @@
               <a:graphicData uri="http://schemas.openxmlformats.org/drawingml/2006/picture">
                 <pic:pic xmlns:pic="http://schemas.openxmlformats.org/drawingml/2006/picture">
                   <pic:nvPicPr>
-                    <pic:cNvPr id="80448501" name="Imagen 1" descr="Texto&#10;&#10;Descripción generada automáticamente"/>
+                    <pic:cNvPr id="99525246" name="Imagen 1" descr="Imagen que contiene Interfaz de usuario gráfica&#10;&#10;Descripción generada automáticamente"/>
                     <pic:cNvPicPr/>
                   </pic:nvPicPr>
                   <pic:blipFill>
@@ -369,7 +448,7 @@
                   <pic:spPr>
                     <a:xfrm>
                       <a:off x="0" y="0"/>
-                      <a:ext cx="5153744" cy="2257740"/>
+                      <a:ext cx="2341623" cy="1366683"/>
                     </a:xfrm>
                     <a:prstGeom prst="rect">
                       <a:avLst/>
@@ -386,129 +465,33 @@
       <w:pPr>
         <w:rPr>
           <w:rFonts w:ascii="Arial" w:hAnsi="Arial" w:cs="Arial"/>
-          <w:b/>
-          <w:bCs/>
-          <w:sz w:val="24"/>
-          <w:szCs w:val="24"/>
-        </w:rPr>
-      </w:pPr>
-      <w:r>
-        <w:rPr>
-          <w:rFonts w:ascii="Arial" w:hAnsi="Arial" w:cs="Arial"/>
-          <w:sz w:val="24"/>
-          <w:szCs w:val="24"/>
-        </w:rPr>
-        <w:t xml:space="preserve">Este abre una pestaña donde el usuario debe buscar el archivo, con la restricción de que el archivo debe ser formato </w:t>
-      </w:r>
-      <w:r>
-        <w:rPr>
-          <w:rFonts w:ascii="Arial" w:hAnsi="Arial" w:cs="Arial"/>
-          <w:b/>
-          <w:bCs/>
-          <w:sz w:val="24"/>
-          <w:szCs w:val="24"/>
-        </w:rPr>
-        <w:t>.xlsx.</w:t>
-      </w:r>
-    </w:p>
-    <w:p>
-      <w:pPr>
-        <w:rPr>
-          <w:rFonts w:ascii="Arial" w:hAnsi="Arial" w:cs="Arial"/>
-          <w:b/>
-          <w:bCs/>
-          <w:sz w:val="24"/>
-          <w:szCs w:val="24"/>
-        </w:rPr>
-      </w:pPr>
-    </w:p>
-    <w:p>
-      <w:pPr>
-        <w:rPr>
-          <w:rFonts w:ascii="Arial" w:hAnsi="Arial" w:cs="Arial"/>
-          <w:sz w:val="24"/>
-          <w:szCs w:val="24"/>
-        </w:rPr>
-      </w:pPr>
-      <w:r>
-        <w:rPr>
-          <w:rFonts w:ascii="Arial" w:hAnsi="Arial" w:cs="Arial"/>
-          <w:sz w:val="24"/>
-          <w:szCs w:val="24"/>
-        </w:rPr>
-        <w:t xml:space="preserve">El archivo encontrado se guarda en </w:t>
-      </w:r>
-      <w:r>
-        <w:rPr>
-          <w:rFonts w:ascii="Arial" w:hAnsi="Arial" w:cs="Arial"/>
-          <w:b/>
-          <w:bCs/>
-          <w:sz w:val="24"/>
-          <w:szCs w:val="24"/>
-        </w:rPr>
-        <w:t xml:space="preserve"> </w:t>
-      </w:r>
-      <w:r>
-        <w:rPr>
-          <w:rFonts w:ascii="Arial" w:hAnsi="Arial" w:cs="Arial"/>
-          <w:sz w:val="24"/>
-          <w:szCs w:val="24"/>
-        </w:rPr>
-        <w:t xml:space="preserve">la variable </w:t>
-      </w:r>
-      <w:proofErr w:type="spellStart"/>
-      <w:r>
-        <w:rPr>
-          <w:rFonts w:ascii="Arial" w:hAnsi="Arial" w:cs="Arial"/>
-          <w:b/>
-          <w:bCs/>
-          <w:sz w:val="24"/>
-          <w:szCs w:val="24"/>
-        </w:rPr>
-        <w:t>rutaArchivo</w:t>
-      </w:r>
-      <w:proofErr w:type="spellEnd"/>
-      <w:r>
-        <w:rPr>
-          <w:rFonts w:ascii="Arial" w:hAnsi="Arial" w:cs="Arial"/>
-          <w:sz w:val="24"/>
-          <w:szCs w:val="24"/>
-        </w:rPr>
-        <w:t xml:space="preserve">. </w:t>
-      </w:r>
-    </w:p>
-    <w:p>
-      <w:pPr>
-        <w:rPr>
-          <w:rFonts w:ascii="Arial" w:hAnsi="Arial" w:cs="Arial"/>
-          <w:color w:val="000000" w:themeColor="text1"/>
-          <w:sz w:val="24"/>
-          <w:szCs w:val="24"/>
-        </w:rPr>
-      </w:pPr>
-    </w:p>
-    <w:p>
-      <w:pPr>
-        <w:rPr>
-          <w:rFonts w:ascii="Arial" w:hAnsi="Arial" w:cs="Arial"/>
-          <w:color w:val="000000" w:themeColor="text1"/>
-          <w:sz w:val="24"/>
-          <w:szCs w:val="24"/>
-        </w:rPr>
-      </w:pPr>
-      <w:r>
-        <w:rPr>
-          <w:rFonts w:ascii="Arial" w:hAnsi="Arial" w:cs="Arial"/>
-          <w:color w:val="000000" w:themeColor="text1"/>
-          <w:sz w:val="24"/>
-          <w:szCs w:val="24"/>
-        </w:rPr>
-        <w:lastRenderedPageBreak/>
-        <w:t>La toma de datos y dibujado en grafica se realiza a través de los métodos:</w:t>
-      </w:r>
-    </w:p>
-    <w:p>
-      <w:pPr>
+          <w:color w:val="000000" w:themeColor="text1"/>
+          <w:sz w:val="24"/>
+          <w:szCs w:val="24"/>
+        </w:rPr>
+      </w:pPr>
+      <w:r>
+        <w:rPr>
+          <w:rFonts w:ascii="Arial" w:hAnsi="Arial" w:cs="Arial"/>
+          <w:color w:val="000000" w:themeColor="text1"/>
+          <w:sz w:val="24"/>
+          <w:szCs w:val="24"/>
+        </w:rPr>
+        <w:t>panelSideMenu</w:t>
+      </w:r>
+      <w:r>
+        <w:rPr>
+          <w:rFonts w:ascii="Arial" w:hAnsi="Arial" w:cs="Arial"/>
+          <w:color w:val="000000" w:themeColor="text1"/>
+          <w:sz w:val="24"/>
+          <w:szCs w:val="24"/>
+        </w:rPr>
+        <w:t>:</w:t>
+      </w:r>
+    </w:p>
+    <w:p>
+      <w:pPr>
+        <w:jc w:val="center"/>
         <w:rPr>
           <w:rFonts w:ascii="Arial" w:hAnsi="Arial" w:cs="Arial"/>
           <w:color w:val="000000" w:themeColor="text1"/>
@@ -524,10 +507,10 @@
           <w:szCs w:val="24"/>
         </w:rPr>
         <w:drawing>
-          <wp:inline distT="0" distB="0" distL="0" distR="0" wp14:anchorId="0E470D38" wp14:editId="56D2C894">
-            <wp:extent cx="3496163" cy="2419688"/>
-            <wp:effectExtent l="0" t="0" r="9525" b="0"/>
-            <wp:docPr id="218731001" name="Imagen 1" descr="Texto&#10;&#10;Descripción generada automáticamente"/>
+          <wp:inline distT="0" distB="0" distL="0" distR="0" wp14:anchorId="474C8EEF" wp14:editId="7EC89BB0">
+            <wp:extent cx="1579664" cy="2353377"/>
+            <wp:effectExtent l="0" t="0" r="0" b="0"/>
+            <wp:docPr id="1892111795" name="Imagen 1" descr="Interfaz de usuario gráfica&#10;&#10;Descripción generada automáticamente con confianza baja"/>
             <wp:cNvGraphicFramePr>
               <a:graphicFrameLocks xmlns:a="http://schemas.openxmlformats.org/drawingml/2006/main" noChangeAspect="1"/>
             </wp:cNvGraphicFramePr>
@@ -535,7 +518,7 @@
               <a:graphicData uri="http://schemas.openxmlformats.org/drawingml/2006/picture">
                 <pic:pic xmlns:pic="http://schemas.openxmlformats.org/drawingml/2006/picture">
                   <pic:nvPicPr>
-                    <pic:cNvPr id="218731001" name="Imagen 1" descr="Texto&#10;&#10;Descripción generada automáticamente"/>
+                    <pic:cNvPr id="1892111795" name="Imagen 1" descr="Interfaz de usuario gráfica&#10;&#10;Descripción generada automáticamente con confianza baja"/>
                     <pic:cNvPicPr/>
                   </pic:nvPicPr>
                   <pic:blipFill>
@@ -547,7 +530,7 @@
                   <pic:spPr>
                     <a:xfrm>
                       <a:off x="0" y="0"/>
-                      <a:ext cx="3496163" cy="2419688"/>
+                      <a:ext cx="1591982" cy="2371729"/>
                     </a:xfrm>
                     <a:prstGeom prst="rect">
                       <a:avLst/>
@@ -569,65 +552,18 @@
           <w:szCs w:val="24"/>
         </w:rPr>
       </w:pPr>
-    </w:p>
-    <w:p>
-      <w:pPr>
-        <w:rPr>
-          <w:rFonts w:ascii="Arial" w:hAnsi="Arial" w:cs="Arial"/>
-          <w:color w:val="000000" w:themeColor="text1"/>
-          <w:sz w:val="24"/>
-          <w:szCs w:val="24"/>
-        </w:rPr>
-      </w:pPr>
-      <w:r>
-        <w:rPr>
-          <w:rFonts w:ascii="Arial" w:hAnsi="Arial" w:cs="Arial"/>
-          <w:color w:val="000000" w:themeColor="text1"/>
-          <w:sz w:val="24"/>
-          <w:szCs w:val="24"/>
-        </w:rPr>
-        <w:t>Hacen exactamente lo que indica el nombre…</w:t>
-      </w:r>
-    </w:p>
-    <w:p>
-      <w:pPr>
-        <w:rPr>
-          <w:rFonts w:ascii="Arial" w:hAnsi="Arial" w:cs="Arial"/>
-          <w:color w:val="000000" w:themeColor="text1"/>
-          <w:sz w:val="24"/>
-          <w:szCs w:val="24"/>
-        </w:rPr>
-      </w:pPr>
-    </w:p>
-    <w:p>
-      <w:pPr>
-        <w:rPr>
-          <w:rFonts w:ascii="Arial" w:hAnsi="Arial" w:cs="Arial"/>
-          <w:b/>
-          <w:bCs/>
-          <w:color w:val="000000" w:themeColor="text1"/>
-          <w:sz w:val="24"/>
-          <w:szCs w:val="24"/>
-        </w:rPr>
-      </w:pPr>
-      <w:proofErr w:type="spellStart"/>
-      <w:r>
-        <w:rPr>
-          <w:rFonts w:ascii="Arial" w:hAnsi="Arial" w:cs="Arial"/>
-          <w:b/>
-          <w:bCs/>
-          <w:color w:val="000000" w:themeColor="text1"/>
-          <w:sz w:val="24"/>
-          <w:szCs w:val="24"/>
-        </w:rPr>
-        <w:t>LecturaGeneral</w:t>
-      </w:r>
-      <w:proofErr w:type="spellEnd"/>
-      <w:r>
-        <w:rPr>
-          <w:rFonts w:ascii="Arial" w:hAnsi="Arial" w:cs="Arial"/>
-          <w:b/>
-          <w:bCs/>
+      <w:r>
+        <w:rPr>
+          <w:rFonts w:ascii="Arial" w:hAnsi="Arial" w:cs="Arial"/>
+          <w:color w:val="000000" w:themeColor="text1"/>
+          <w:sz w:val="24"/>
+          <w:szCs w:val="24"/>
+        </w:rPr>
+        <w:t>panelBuscarArchivo</w:t>
+      </w:r>
+      <w:r>
+        <w:rPr>
+          <w:rFonts w:ascii="Arial" w:hAnsi="Arial" w:cs="Arial"/>
           <w:color w:val="000000" w:themeColor="text1"/>
           <w:sz w:val="24"/>
           <w:szCs w:val="24"/>
@@ -637,6 +573,7 @@
     </w:p>
     <w:p>
       <w:pPr>
+        <w:jc w:val="center"/>
         <w:rPr>
           <w:rFonts w:ascii="Arial" w:hAnsi="Arial" w:cs="Arial"/>
           <w:color w:val="000000" w:themeColor="text1"/>
@@ -652,10 +589,10 @@
           <w:szCs w:val="24"/>
         </w:rPr>
         <w:drawing>
-          <wp:inline distT="0" distB="0" distL="0" distR="0" wp14:anchorId="63F9EFCF" wp14:editId="6DD24C4D">
-            <wp:extent cx="5400040" cy="2442845"/>
+          <wp:inline distT="0" distB="0" distL="0" distR="0" wp14:anchorId="247F4BCC" wp14:editId="0670ED07">
+            <wp:extent cx="3724977" cy="420943"/>
             <wp:effectExtent l="0" t="0" r="0" b="0"/>
-            <wp:docPr id="1722900070" name="Imagen 1" descr="Texto&#10;&#10;Descripción generada automáticamente"/>
+            <wp:docPr id="561134912" name="Imagen 1"/>
             <wp:cNvGraphicFramePr>
               <a:graphicFrameLocks xmlns:a="http://schemas.openxmlformats.org/drawingml/2006/main" noChangeAspect="1"/>
             </wp:cNvGraphicFramePr>
@@ -663,7 +600,7 @@
               <a:graphicData uri="http://schemas.openxmlformats.org/drawingml/2006/picture">
                 <pic:pic xmlns:pic="http://schemas.openxmlformats.org/drawingml/2006/picture">
                   <pic:nvPicPr>
-                    <pic:cNvPr id="1722900070" name="Imagen 1" descr="Texto&#10;&#10;Descripción generada automáticamente"/>
+                    <pic:cNvPr id="561134912" name=""/>
                     <pic:cNvPicPr/>
                   </pic:nvPicPr>
                   <pic:blipFill>
@@ -675,7 +612,7 @@
                   <pic:spPr>
                     <a:xfrm>
                       <a:off x="0" y="0"/>
-                      <a:ext cx="5400040" cy="2442845"/>
+                      <a:ext cx="3785003" cy="427726"/>
                     </a:xfrm>
                     <a:prstGeom prst="rect">
                       <a:avLst/>
@@ -690,127 +627,46 @@
     </w:p>
     <w:p>
       <w:pPr>
-        <w:rPr>
-          <w:rFonts w:ascii="Arial" w:hAnsi="Arial" w:cs="Arial"/>
-          <w:color w:val="000000" w:themeColor="text1"/>
-          <w:sz w:val="24"/>
-          <w:szCs w:val="24"/>
-        </w:rPr>
-      </w:pPr>
-    </w:p>
-    <w:p>
-      <w:pPr>
-        <w:rPr>
-          <w:rFonts w:ascii="Arial" w:hAnsi="Arial" w:cs="Arial"/>
-          <w:color w:val="000000" w:themeColor="text1"/>
-          <w:sz w:val="24"/>
-          <w:szCs w:val="24"/>
-        </w:rPr>
-      </w:pPr>
-      <w:r>
-        <w:rPr>
-          <w:rFonts w:ascii="Arial" w:hAnsi="Arial" w:cs="Arial"/>
-          <w:color w:val="000000" w:themeColor="text1"/>
-          <w:sz w:val="24"/>
-          <w:szCs w:val="24"/>
-        </w:rPr>
-        <w:t>Los datos obtenidos se van ingresando en su debida variable y lo va dibujando en la gráfica…</w:t>
-      </w:r>
-    </w:p>
-    <w:p>
-      <w:pPr>
-        <w:rPr>
-          <w:rFonts w:ascii="Arial" w:hAnsi="Arial" w:cs="Arial"/>
-          <w:color w:val="000000" w:themeColor="text1"/>
-          <w:sz w:val="24"/>
-          <w:szCs w:val="24"/>
-        </w:rPr>
-      </w:pPr>
-    </w:p>
-    <w:p>
-      <w:pPr>
-        <w:rPr>
-          <w:rFonts w:ascii="Arial" w:hAnsi="Arial" w:cs="Arial"/>
-          <w:color w:val="000000" w:themeColor="text1"/>
-          <w:sz w:val="24"/>
-          <w:szCs w:val="24"/>
-        </w:rPr>
-      </w:pPr>
-    </w:p>
-    <w:p>
-      <w:pPr>
-        <w:rPr>
-          <w:rFonts w:ascii="Arial" w:hAnsi="Arial" w:cs="Arial"/>
-          <w:color w:val="000000" w:themeColor="text1"/>
-          <w:sz w:val="24"/>
-          <w:szCs w:val="24"/>
-        </w:rPr>
-      </w:pPr>
-    </w:p>
-    <w:p>
-      <w:pPr>
-        <w:rPr>
-          <w:rFonts w:ascii="Arial" w:hAnsi="Arial" w:cs="Arial"/>
-          <w:color w:val="000000" w:themeColor="text1"/>
-          <w:sz w:val="24"/>
-          <w:szCs w:val="24"/>
-        </w:rPr>
-      </w:pPr>
-    </w:p>
-    <w:p>
-      <w:pPr>
-        <w:rPr>
-          <w:rFonts w:ascii="Arial" w:hAnsi="Arial" w:cs="Arial"/>
-          <w:color w:val="000000" w:themeColor="text1"/>
-          <w:sz w:val="24"/>
-          <w:szCs w:val="24"/>
-        </w:rPr>
-      </w:pPr>
-    </w:p>
-    <w:p>
-      <w:pPr>
-        <w:rPr>
-          <w:rFonts w:ascii="Arial" w:hAnsi="Arial" w:cs="Arial"/>
-          <w:color w:val="000000" w:themeColor="text1"/>
-          <w:sz w:val="24"/>
-          <w:szCs w:val="24"/>
-        </w:rPr>
-      </w:pPr>
-      <w:r>
-        <w:rPr>
-          <w:rFonts w:ascii="Arial" w:hAnsi="Arial" w:cs="Arial"/>
-          <w:color w:val="000000" w:themeColor="text1"/>
-          <w:sz w:val="24"/>
-          <w:szCs w:val="24"/>
-        </w:rPr>
-        <w:lastRenderedPageBreak/>
-        <w:t xml:space="preserve">Otro método es el </w:t>
-      </w:r>
-      <w:proofErr w:type="spellStart"/>
-      <w:r>
-        <w:rPr>
-          <w:rFonts w:ascii="Arial" w:hAnsi="Arial" w:cs="Arial"/>
-          <w:b/>
-          <w:bCs/>
-          <w:color w:val="000000" w:themeColor="text1"/>
-          <w:sz w:val="24"/>
-          <w:szCs w:val="24"/>
-        </w:rPr>
-        <w:t>limpiaChart</w:t>
-      </w:r>
-      <w:proofErr w:type="spellEnd"/>
-      <w:r>
-        <w:rPr>
-          <w:rFonts w:ascii="Arial" w:hAnsi="Arial" w:cs="Arial"/>
-          <w:color w:val="000000" w:themeColor="text1"/>
-          <w:sz w:val="24"/>
-          <w:szCs w:val="24"/>
-        </w:rPr>
-        <w:t xml:space="preserve">, que simplemente se encarga de vaciar el grafico: </w:t>
-      </w:r>
-    </w:p>
-    <w:p>
-      <w:pPr>
+        <w:jc w:val="center"/>
+        <w:rPr>
+          <w:rFonts w:ascii="Arial" w:hAnsi="Arial" w:cs="Arial"/>
+          <w:color w:val="000000" w:themeColor="text1"/>
+          <w:sz w:val="24"/>
+          <w:szCs w:val="24"/>
+        </w:rPr>
+      </w:pPr>
+    </w:p>
+    <w:p>
+      <w:pPr>
+        <w:rPr>
+          <w:rFonts w:ascii="Arial" w:hAnsi="Arial" w:cs="Arial"/>
+          <w:color w:val="000000" w:themeColor="text1"/>
+          <w:sz w:val="24"/>
+          <w:szCs w:val="24"/>
+        </w:rPr>
+      </w:pPr>
+      <w:r>
+        <w:rPr>
+          <w:rFonts w:ascii="Arial" w:hAnsi="Arial" w:cs="Arial"/>
+          <w:color w:val="000000" w:themeColor="text1"/>
+          <w:sz w:val="24"/>
+          <w:szCs w:val="24"/>
+        </w:rPr>
+        <w:t>panelChildForm</w:t>
+      </w:r>
+      <w:r>
+        <w:rPr>
+          <w:rFonts w:ascii="Arial" w:hAnsi="Arial" w:cs="Arial"/>
+          <w:color w:val="000000" w:themeColor="text1"/>
+          <w:sz w:val="24"/>
+          <w:szCs w:val="24"/>
+        </w:rPr>
+        <w:t>:</w:t>
+      </w:r>
+    </w:p>
+    <w:p>
+      <w:pPr>
+        <w:jc w:val="center"/>
         <w:rPr>
           <w:rFonts w:ascii="Arial" w:hAnsi="Arial" w:cs="Arial"/>
           <w:color w:val="000000" w:themeColor="text1"/>
@@ -826,10 +682,10 @@
           <w:szCs w:val="24"/>
         </w:rPr>
         <w:drawing>
-          <wp:inline distT="0" distB="0" distL="0" distR="0" wp14:anchorId="5BE01208" wp14:editId="3E20B11F">
-            <wp:extent cx="4086795" cy="1333686"/>
-            <wp:effectExtent l="0" t="0" r="9525" b="0"/>
-            <wp:docPr id="2003480503" name="Imagen 1" descr="Texto&#10;&#10;Descripción generada automáticamente"/>
+          <wp:inline distT="0" distB="0" distL="0" distR="0" wp14:anchorId="04FE6052" wp14:editId="75DFAE99">
+            <wp:extent cx="4360245" cy="2445203"/>
+            <wp:effectExtent l="0" t="0" r="0" b="0"/>
+            <wp:docPr id="1430577206" name="Imagen 1" descr="Forma&#10;&#10;Descripción generada automáticamente"/>
             <wp:cNvGraphicFramePr>
               <a:graphicFrameLocks xmlns:a="http://schemas.openxmlformats.org/drawingml/2006/main" noChangeAspect="1"/>
             </wp:cNvGraphicFramePr>
@@ -837,7 +693,7 @@
               <a:graphicData uri="http://schemas.openxmlformats.org/drawingml/2006/picture">
                 <pic:pic xmlns:pic="http://schemas.openxmlformats.org/drawingml/2006/picture">
                   <pic:nvPicPr>
-                    <pic:cNvPr id="2003480503" name="Imagen 1" descr="Texto&#10;&#10;Descripción generada automáticamente"/>
+                    <pic:cNvPr id="1430577206" name="Imagen 1" descr="Forma&#10;&#10;Descripción generada automáticamente"/>
                     <pic:cNvPicPr/>
                   </pic:nvPicPr>
                   <pic:blipFill>
@@ -849,7 +705,7 @@
                   <pic:spPr>
                     <a:xfrm>
                       <a:off x="0" y="0"/>
-                      <a:ext cx="4086795" cy="1333686"/>
+                      <a:ext cx="4376730" cy="2454448"/>
                     </a:xfrm>
                     <a:prstGeom prst="rect">
                       <a:avLst/>
@@ -871,41 +727,66 @@
           <w:szCs w:val="24"/>
         </w:rPr>
       </w:pPr>
-    </w:p>
-    <w:p>
-      <w:pPr>
-        <w:rPr>
-          <w:rFonts w:ascii="Arial" w:hAnsi="Arial" w:cs="Arial"/>
-          <w:color w:val="000000" w:themeColor="text1"/>
-          <w:sz w:val="24"/>
-          <w:szCs w:val="24"/>
-          <w:u w:val="single"/>
-        </w:rPr>
-      </w:pPr>
-    </w:p>
-    <w:p>
-      <w:pPr>
-        <w:rPr>
-          <w:rFonts w:ascii="Arial" w:hAnsi="Arial" w:cs="Arial"/>
-          <w:color w:val="000000" w:themeColor="text1"/>
-          <w:sz w:val="24"/>
-          <w:szCs w:val="24"/>
-          <w:u w:val="single"/>
-        </w:rPr>
-      </w:pPr>
-      <w:r>
-        <w:rPr>
-          <w:rFonts w:ascii="Arial" w:hAnsi="Arial" w:cs="Arial"/>
-          <w:color w:val="000000" w:themeColor="text1"/>
-          <w:sz w:val="24"/>
-          <w:szCs w:val="24"/>
-          <w:u w:val="single"/>
+      <w:r>
+        <w:rPr>
+          <w:rFonts w:ascii="Arial" w:hAnsi="Arial" w:cs="Arial"/>
+          <w:color w:val="000000" w:themeColor="text1"/>
+          <w:sz w:val="24"/>
+          <w:szCs w:val="24"/>
+        </w:rPr>
+        <w:t>En este ultimo es donde se muestran los distintos forms que abre cada botón del menú.</w:t>
+      </w:r>
+    </w:p>
+    <w:p>
+      <w:pPr>
+        <w:rPr>
+          <w:rFonts w:ascii="Arial" w:hAnsi="Arial" w:cs="Arial"/>
+          <w:color w:val="000000" w:themeColor="text1"/>
+          <w:sz w:val="24"/>
+          <w:szCs w:val="24"/>
+        </w:rPr>
+      </w:pPr>
+    </w:p>
+    <w:p>
+      <w:pPr>
+        <w:rPr>
+          <w:rFonts w:ascii="Arial" w:hAnsi="Arial" w:cs="Arial"/>
+          <w:color w:val="000000" w:themeColor="text1"/>
+          <w:sz w:val="24"/>
+          <w:szCs w:val="24"/>
+        </w:rPr>
+      </w:pPr>
+      <w:r>
+        <w:rPr>
+          <w:rFonts w:ascii="Arial" w:hAnsi="Arial" w:cs="Arial"/>
+          <w:color w:val="000000" w:themeColor="text1"/>
+          <w:sz w:val="24"/>
+          <w:szCs w:val="24"/>
+        </w:rPr>
+        <w:t>Los cambios del panel se realizan con la función:</w:t>
+      </w:r>
+    </w:p>
+    <w:p>
+      <w:pPr>
+        <w:rPr>
+          <w:rFonts w:ascii="Arial" w:hAnsi="Arial" w:cs="Arial"/>
+          <w:color w:val="000000" w:themeColor="text1"/>
+          <w:sz w:val="24"/>
+          <w:szCs w:val="24"/>
+        </w:rPr>
+      </w:pPr>
+      <w:r>
+        <w:rPr>
+          <w:rFonts w:ascii="Arial" w:hAnsi="Arial" w:cs="Arial"/>
+          <w:color w:val="000000" w:themeColor="text1"/>
+          <w:sz w:val="24"/>
+          <w:szCs w:val="24"/>
         </w:rPr>
         <w:drawing>
-          <wp:inline distT="0" distB="0" distL="0" distR="0" wp14:anchorId="4B55EFC8" wp14:editId="2DBC34C8">
-            <wp:extent cx="5400040" cy="1250315"/>
+          <wp:inline distT="0" distB="0" distL="0" distR="0" wp14:anchorId="47417A8D" wp14:editId="73F7A6FE">
+            <wp:extent cx="5400040" cy="1946275"/>
             <wp:effectExtent l="0" t="0" r="0" b="0"/>
-            <wp:docPr id="772470176" name="Imagen 1" descr="Imagen que contiene Logotipo&#10;&#10;Descripción generada automáticamente"/>
+            <wp:docPr id="955199679" name="Imagen 1" descr="Texto&#10;&#10;Descripción generada automáticamente"/>
             <wp:cNvGraphicFramePr>
               <a:graphicFrameLocks xmlns:a="http://schemas.openxmlformats.org/drawingml/2006/main" noChangeAspect="1"/>
             </wp:cNvGraphicFramePr>
@@ -913,7 +794,7 @@
               <a:graphicData uri="http://schemas.openxmlformats.org/drawingml/2006/picture">
                 <pic:pic xmlns:pic="http://schemas.openxmlformats.org/drawingml/2006/picture">
                   <pic:nvPicPr>
-                    <pic:cNvPr id="772470176" name="Imagen 1" descr="Imagen que contiene Logotipo&#10;&#10;Descripción generada automáticamente"/>
+                    <pic:cNvPr id="955199679" name="Imagen 1" descr="Texto&#10;&#10;Descripción generada automáticamente"/>
                     <pic:cNvPicPr/>
                   </pic:nvPicPr>
                   <pic:blipFill>
@@ -925,7 +806,7 @@
                   <pic:spPr>
                     <a:xfrm>
                       <a:off x="0" y="0"/>
-                      <a:ext cx="5400040" cy="1250315"/>
+                      <a:ext cx="5400040" cy="1946275"/>
                     </a:xfrm>
                     <a:prstGeom prst="rect">
                       <a:avLst/>
@@ -942,10 +823,1062 @@
       <w:pPr>
         <w:rPr>
           <w:rFonts w:ascii="Arial" w:hAnsi="Arial" w:cs="Arial"/>
+          <w:b/>
+          <w:bCs/>
+          <w:color w:val="000000" w:themeColor="text1"/>
+          <w:sz w:val="24"/>
+          <w:szCs w:val="24"/>
+        </w:rPr>
+      </w:pPr>
+      <w:r>
+        <w:rPr>
+          <w:rFonts w:ascii="Arial" w:hAnsi="Arial" w:cs="Arial"/>
+          <w:b/>
+          <w:bCs/>
+          <w:color w:val="000000" w:themeColor="text1"/>
+          <w:sz w:val="24"/>
+          <w:szCs w:val="24"/>
+        </w:rPr>
+        <w:t>Botones:</w:t>
+      </w:r>
+    </w:p>
+    <w:p>
+      <w:pPr>
+        <w:rPr>
+          <w:rFonts w:ascii="Arial" w:hAnsi="Arial" w:cs="Arial"/>
+          <w:b/>
+          <w:bCs/>
+          <w:color w:val="000000" w:themeColor="text1"/>
+          <w:sz w:val="24"/>
+          <w:szCs w:val="24"/>
+        </w:rPr>
+      </w:pPr>
+      <w:r>
+        <w:rPr>
+          <w:rFonts w:ascii="Arial" w:hAnsi="Arial" w:cs="Arial"/>
+          <w:b/>
+          <w:bCs/>
+          <w:color w:val="000000" w:themeColor="text1"/>
+          <w:sz w:val="24"/>
+          <w:szCs w:val="24"/>
+        </w:rPr>
+        <w:t>Buscar archivo:</w:t>
+      </w:r>
+    </w:p>
+    <w:p>
+      <w:pPr>
+        <w:rPr>
+          <w:rFonts w:ascii="Arial" w:hAnsi="Arial" w:cs="Arial"/>
+          <w:b/>
+          <w:bCs/>
+          <w:color w:val="000000" w:themeColor="text1"/>
+          <w:sz w:val="24"/>
+          <w:szCs w:val="24"/>
+        </w:rPr>
+      </w:pPr>
+    </w:p>
+    <w:p>
+      <w:pPr>
+        <w:jc w:val="center"/>
+        <w:rPr>
+          <w:rFonts w:ascii="Arial" w:hAnsi="Arial" w:cs="Arial"/>
+          <w:color w:val="000000" w:themeColor="text1"/>
+          <w:sz w:val="24"/>
+          <w:szCs w:val="24"/>
+        </w:rPr>
+      </w:pPr>
+      <w:r>
+        <w:rPr>
+          <w:rFonts w:ascii="Arial" w:hAnsi="Arial" w:cs="Arial"/>
+          <w:color w:val="000000" w:themeColor="text1"/>
+          <w:sz w:val="24"/>
+          <w:szCs w:val="24"/>
+        </w:rPr>
+        <w:drawing>
+          <wp:inline distT="0" distB="0" distL="0" distR="0" wp14:anchorId="38602000" wp14:editId="5AB86F1F">
+            <wp:extent cx="2114845" cy="724001"/>
+            <wp:effectExtent l="0" t="0" r="0" b="0"/>
+            <wp:docPr id="285452323" name="Imagen 1" descr="Interfaz de usuario gráfica&#10;&#10;Descripción generada automáticamente"/>
+            <wp:cNvGraphicFramePr>
+              <a:graphicFrameLocks xmlns:a="http://schemas.openxmlformats.org/drawingml/2006/main" noChangeAspect="1"/>
+            </wp:cNvGraphicFramePr>
+            <a:graphic xmlns:a="http://schemas.openxmlformats.org/drawingml/2006/main">
+              <a:graphicData uri="http://schemas.openxmlformats.org/drawingml/2006/picture">
+                <pic:pic xmlns:pic="http://schemas.openxmlformats.org/drawingml/2006/picture">
+                  <pic:nvPicPr>
+                    <pic:cNvPr id="285452323" name="Imagen 1" descr="Interfaz de usuario gráfica&#10;&#10;Descripción generada automáticamente"/>
+                    <pic:cNvPicPr/>
+                  </pic:nvPicPr>
+                  <pic:blipFill>
+                    <a:blip r:embed="rId11"/>
+                    <a:stretch>
+                      <a:fillRect/>
+                    </a:stretch>
+                  </pic:blipFill>
+                  <pic:spPr>
+                    <a:xfrm>
+                      <a:off x="0" y="0"/>
+                      <a:ext cx="2114845" cy="724001"/>
+                    </a:xfrm>
+                    <a:prstGeom prst="rect">
+                      <a:avLst/>
+                    </a:prstGeom>
+                  </pic:spPr>
+                </pic:pic>
+              </a:graphicData>
+            </a:graphic>
+          </wp:inline>
+        </w:drawing>
+      </w:r>
+    </w:p>
+    <w:p>
+      <w:pPr>
+        <w:rPr>
+          <w:rFonts w:ascii="Arial" w:hAnsi="Arial" w:cs="Arial"/>
+          <w:sz w:val="24"/>
+          <w:szCs w:val="24"/>
+        </w:rPr>
+      </w:pPr>
+      <w:r>
+        <w:rPr>
+          <w:rFonts w:ascii="Arial" w:hAnsi="Arial" w:cs="Arial"/>
+          <w:sz w:val="24"/>
+          <w:szCs w:val="24"/>
+        </w:rPr>
+        <w:t>se realiza esta función con un</w:t>
+      </w:r>
+      <w:r>
+        <w:rPr>
+          <w:rFonts w:ascii="Arial" w:hAnsi="Arial" w:cs="Arial"/>
+          <w:b/>
+          <w:bCs/>
+          <w:color w:val="1F3864" w:themeColor="accent1" w:themeShade="80"/>
+          <w:sz w:val="24"/>
+          <w:szCs w:val="24"/>
+        </w:rPr>
+        <w:t xml:space="preserve"> OpenFileDialog</w:t>
+      </w:r>
+      <w:r>
+        <w:rPr>
+          <w:rFonts w:ascii="Arial" w:hAnsi="Arial" w:cs="Arial"/>
+          <w:b/>
+          <w:bCs/>
+          <w:color w:val="1F3864" w:themeColor="accent1" w:themeShade="80"/>
+          <w:sz w:val="24"/>
+          <w:szCs w:val="24"/>
+        </w:rPr>
+        <w:t>:</w:t>
+      </w:r>
+      <w:r>
+        <w:rPr>
+          <w:rFonts w:ascii="Arial" w:hAnsi="Arial" w:cs="Arial"/>
+          <w:sz w:val="24"/>
+          <w:szCs w:val="24"/>
+        </w:rPr>
+        <w:t xml:space="preserve"> </w:t>
+      </w:r>
+    </w:p>
+    <w:p>
+      <w:pPr>
+        <w:rPr>
+          <w:rFonts w:ascii="Arial" w:hAnsi="Arial" w:cs="Arial"/>
+          <w:b/>
+          <w:bCs/>
+          <w:sz w:val="24"/>
+          <w:szCs w:val="24"/>
+        </w:rPr>
+      </w:pPr>
+      <w:r>
+        <w:rPr>
+          <w:rFonts w:ascii="Arial" w:hAnsi="Arial" w:cs="Arial"/>
+          <w:sz w:val="24"/>
+          <w:szCs w:val="24"/>
+        </w:rPr>
+        <w:t xml:space="preserve">Este abre una pestaña donde el usuario debe buscar el archivo, con la restricción de que el archivo debe ser formato </w:t>
+      </w:r>
+      <w:r>
+        <w:rPr>
+          <w:rFonts w:ascii="Arial" w:hAnsi="Arial" w:cs="Arial"/>
+          <w:b/>
+          <w:bCs/>
+          <w:sz w:val="24"/>
+          <w:szCs w:val="24"/>
+        </w:rPr>
+        <w:t>.xlsx.</w:t>
+      </w:r>
+    </w:p>
+    <w:p>
+      <w:pPr>
+        <w:rPr>
+          <w:rFonts w:ascii="Arial" w:hAnsi="Arial" w:cs="Arial"/>
+          <w:sz w:val="24"/>
+          <w:szCs w:val="24"/>
+        </w:rPr>
+      </w:pPr>
+      <w:r>
+        <w:rPr>
+          <w:rFonts w:ascii="Arial" w:hAnsi="Arial" w:cs="Arial"/>
+          <w:sz w:val="24"/>
+          <w:szCs w:val="24"/>
+        </w:rPr>
+        <w:t xml:space="preserve">El archivo encontrado se guarda en </w:t>
+      </w:r>
+      <w:r>
+        <w:rPr>
+          <w:rFonts w:ascii="Arial" w:hAnsi="Arial" w:cs="Arial"/>
+          <w:b/>
+          <w:bCs/>
+          <w:sz w:val="24"/>
+          <w:szCs w:val="24"/>
+        </w:rPr>
+        <w:t xml:space="preserve"> </w:t>
+      </w:r>
+      <w:r>
+        <w:rPr>
+          <w:rFonts w:ascii="Arial" w:hAnsi="Arial" w:cs="Arial"/>
+          <w:sz w:val="24"/>
+          <w:szCs w:val="24"/>
+        </w:rPr>
+        <w:t xml:space="preserve">la variable </w:t>
+      </w:r>
+      <w:r>
+        <w:rPr>
+          <w:rFonts w:ascii="Arial" w:hAnsi="Arial" w:cs="Arial"/>
+          <w:b/>
+          <w:bCs/>
+          <w:sz w:val="24"/>
+          <w:szCs w:val="24"/>
+        </w:rPr>
+        <w:t>rutaArchivo</w:t>
+      </w:r>
+      <w:r>
+        <w:rPr>
+          <w:rFonts w:ascii="Arial" w:hAnsi="Arial" w:cs="Arial"/>
+          <w:sz w:val="24"/>
+          <w:szCs w:val="24"/>
+        </w:rPr>
+        <w:t xml:space="preserve">. </w:t>
+      </w:r>
+    </w:p>
+    <w:p>
+      <w:pPr>
+        <w:rPr>
+          <w:rFonts w:ascii="Arial" w:hAnsi="Arial" w:cs="Arial"/>
+          <w:color w:val="000000" w:themeColor="text1"/>
+          <w:sz w:val="24"/>
+          <w:szCs w:val="24"/>
+        </w:rPr>
+      </w:pPr>
+    </w:p>
+    <w:p>
+      <w:pPr>
+        <w:rPr>
+          <w:rFonts w:ascii="Arial" w:hAnsi="Arial" w:cs="Arial"/>
+          <w:color w:val="000000" w:themeColor="text1"/>
+          <w:sz w:val="24"/>
+          <w:szCs w:val="24"/>
+        </w:rPr>
+      </w:pPr>
+      <w:r>
+        <w:rPr>
+          <w:rFonts w:ascii="Arial" w:hAnsi="Arial" w:cs="Arial"/>
+          <w:color w:val="000000" w:themeColor="text1"/>
+          <w:sz w:val="24"/>
+          <w:szCs w:val="24"/>
+        </w:rPr>
+        <w:drawing>
+          <wp:inline distT="0" distB="0" distL="0" distR="0" wp14:anchorId="4165A916" wp14:editId="5442D779">
+            <wp:extent cx="5400040" cy="2432050"/>
+            <wp:effectExtent l="0" t="0" r="0" b="0"/>
+            <wp:docPr id="2000569739" name="Imagen 1" descr="Texto&#10;&#10;Descripción generada automáticamente"/>
+            <wp:cNvGraphicFramePr>
+              <a:graphicFrameLocks xmlns:a="http://schemas.openxmlformats.org/drawingml/2006/main" noChangeAspect="1"/>
+            </wp:cNvGraphicFramePr>
+            <a:graphic xmlns:a="http://schemas.openxmlformats.org/drawingml/2006/main">
+              <a:graphicData uri="http://schemas.openxmlformats.org/drawingml/2006/picture">
+                <pic:pic xmlns:pic="http://schemas.openxmlformats.org/drawingml/2006/picture">
+                  <pic:nvPicPr>
+                    <pic:cNvPr id="2000569739" name="Imagen 1" descr="Texto&#10;&#10;Descripción generada automáticamente"/>
+                    <pic:cNvPicPr/>
+                  </pic:nvPicPr>
+                  <pic:blipFill>
+                    <a:blip r:embed="rId12"/>
+                    <a:stretch>
+                      <a:fillRect/>
+                    </a:stretch>
+                  </pic:blipFill>
+                  <pic:spPr>
+                    <a:xfrm>
+                      <a:off x="0" y="0"/>
+                      <a:ext cx="5400040" cy="2432050"/>
+                    </a:xfrm>
+                    <a:prstGeom prst="rect">
+                      <a:avLst/>
+                    </a:prstGeom>
+                  </pic:spPr>
+                </pic:pic>
+              </a:graphicData>
+            </a:graphic>
+          </wp:inline>
+        </w:drawing>
+      </w:r>
+    </w:p>
+    <w:p>
+      <w:pPr>
+        <w:rPr>
+          <w:rFonts w:ascii="Arial" w:hAnsi="Arial" w:cs="Arial"/>
+          <w:color w:val="000000" w:themeColor="text1"/>
+          <w:sz w:val="24"/>
+          <w:szCs w:val="24"/>
+        </w:rPr>
+      </w:pPr>
+    </w:p>
+    <w:p>
+      <w:pPr>
+        <w:jc w:val="center"/>
+        <w:rPr>
+          <w:rFonts w:ascii="Arial" w:hAnsi="Arial" w:cs="Arial"/>
+          <w:color w:val="000000" w:themeColor="text1"/>
+          <w:sz w:val="28"/>
+          <w:szCs w:val="28"/>
+        </w:rPr>
+      </w:pPr>
+      <w:r>
+        <w:rPr>
+          <w:rFonts w:ascii="Arial" w:hAnsi="Arial" w:cs="Arial"/>
+          <w:color w:val="000000" w:themeColor="text1"/>
+          <w:sz w:val="28"/>
+          <w:szCs w:val="28"/>
+        </w:rPr>
+        <w:lastRenderedPageBreak/>
+        <w:drawing>
+          <wp:inline distT="0" distB="0" distL="0" distR="0" wp14:anchorId="6A360D7B" wp14:editId="36B01FB8">
+            <wp:extent cx="2648320" cy="714475"/>
+            <wp:effectExtent l="0" t="0" r="0" b="9525"/>
+            <wp:docPr id="554745196" name="Imagen 1" descr="Interfaz de usuario gráfica&#10;&#10;Descripción generada automáticamente con confianza media"/>
+            <wp:cNvGraphicFramePr>
+              <a:graphicFrameLocks xmlns:a="http://schemas.openxmlformats.org/drawingml/2006/main" noChangeAspect="1"/>
+            </wp:cNvGraphicFramePr>
+            <a:graphic xmlns:a="http://schemas.openxmlformats.org/drawingml/2006/main">
+              <a:graphicData uri="http://schemas.openxmlformats.org/drawingml/2006/picture">
+                <pic:pic xmlns:pic="http://schemas.openxmlformats.org/drawingml/2006/picture">
+                  <pic:nvPicPr>
+                    <pic:cNvPr id="554745196" name="Imagen 1" descr="Interfaz de usuario gráfica&#10;&#10;Descripción generada automáticamente con confianza media"/>
+                    <pic:cNvPicPr/>
+                  </pic:nvPicPr>
+                  <pic:blipFill>
+                    <a:blip r:embed="rId13"/>
+                    <a:stretch>
+                      <a:fillRect/>
+                    </a:stretch>
+                  </pic:blipFill>
+                  <pic:spPr>
+                    <a:xfrm>
+                      <a:off x="0" y="0"/>
+                      <a:ext cx="2648320" cy="714475"/>
+                    </a:xfrm>
+                    <a:prstGeom prst="rect">
+                      <a:avLst/>
+                    </a:prstGeom>
+                  </pic:spPr>
+                </pic:pic>
+              </a:graphicData>
+            </a:graphic>
+          </wp:inline>
+        </w:drawing>
+      </w:r>
+    </w:p>
+    <w:p>
+      <w:pPr>
+        <w:rPr>
+          <w:rFonts w:ascii="Arial" w:hAnsi="Arial" w:cs="Arial"/>
+          <w:color w:val="000000" w:themeColor="text1"/>
+          <w:sz w:val="24"/>
+          <w:szCs w:val="24"/>
+        </w:rPr>
+      </w:pPr>
+      <w:r>
+        <w:rPr>
+          <w:rFonts w:ascii="Arial" w:hAnsi="Arial" w:cs="Arial"/>
+          <w:color w:val="000000" w:themeColor="text1"/>
+          <w:sz w:val="24"/>
+          <w:szCs w:val="24"/>
+        </w:rPr>
+        <w:t xml:space="preserve">Abre la </w:t>
+      </w:r>
+      <w:r>
+        <w:rPr>
+          <w:rFonts w:ascii="Arial" w:hAnsi="Arial" w:cs="Arial"/>
+          <w:color w:val="000000" w:themeColor="text1"/>
+          <w:sz w:val="24"/>
+          <w:szCs w:val="24"/>
+        </w:rPr>
+        <w:t>pantalla</w:t>
+      </w:r>
+      <w:r>
+        <w:rPr>
+          <w:rFonts w:ascii="Arial" w:hAnsi="Arial" w:cs="Arial"/>
+          <w:color w:val="000000" w:themeColor="text1"/>
+          <w:sz w:val="24"/>
+          <w:szCs w:val="24"/>
+        </w:rPr>
+        <w:t xml:space="preserve"> donde se</w:t>
+      </w:r>
+      <w:r>
+        <w:rPr>
+          <w:rFonts w:ascii="Arial" w:hAnsi="Arial" w:cs="Arial"/>
+          <w:color w:val="000000" w:themeColor="text1"/>
+          <w:sz w:val="24"/>
+          <w:szCs w:val="24"/>
+        </w:rPr>
+        <w:t xml:space="preserve"> representa en graficas los datos </w:t>
+      </w:r>
+      <w:r>
+        <w:rPr>
+          <w:rFonts w:ascii="Arial" w:hAnsi="Arial" w:cs="Arial"/>
+          <w:color w:val="000000" w:themeColor="text1"/>
+          <w:sz w:val="24"/>
+          <w:szCs w:val="24"/>
+        </w:rPr>
+        <w:t xml:space="preserve">de las cuatro columnas </w:t>
+      </w:r>
+      <w:r>
+        <w:rPr>
+          <w:rFonts w:ascii="Arial" w:hAnsi="Arial" w:cs="Arial"/>
+          <w:color w:val="000000" w:themeColor="text1"/>
+          <w:sz w:val="24"/>
+          <w:szCs w:val="24"/>
+        </w:rPr>
+        <w:t xml:space="preserve">del fichero </w:t>
+      </w:r>
+      <w:r>
+        <w:rPr>
+          <w:rFonts w:ascii="Arial" w:hAnsi="Arial" w:cs="Arial"/>
+          <w:color w:val="000000" w:themeColor="text1"/>
+          <w:sz w:val="24"/>
+          <w:szCs w:val="24"/>
+        </w:rPr>
+        <w:t xml:space="preserve">de pedaladas </w:t>
+      </w:r>
+      <w:r>
+        <w:rPr>
+          <w:rFonts w:ascii="Arial" w:hAnsi="Arial" w:cs="Arial"/>
+          <w:color w:val="000000" w:themeColor="text1"/>
+          <w:sz w:val="24"/>
+          <w:szCs w:val="24"/>
+        </w:rPr>
+        <w:t>leído…</w:t>
+      </w:r>
+    </w:p>
+    <w:p>
+      <w:pPr>
+        <w:rPr>
+          <w:rFonts w:ascii="Arial" w:hAnsi="Arial" w:cs="Arial"/>
+          <w:color w:val="000000" w:themeColor="text1"/>
+          <w:sz w:val="24"/>
+          <w:szCs w:val="24"/>
+        </w:rPr>
+      </w:pPr>
+      <w:r>
+        <w:rPr>
+          <w:rFonts w:ascii="Arial" w:hAnsi="Arial" w:cs="Arial"/>
+          <w:color w:val="000000" w:themeColor="text1"/>
+          <w:sz w:val="28"/>
+          <w:szCs w:val="28"/>
+        </w:rPr>
+        <w:drawing>
+          <wp:inline distT="0" distB="0" distL="0" distR="0" wp14:anchorId="27B746A2" wp14:editId="0475FAFE">
+            <wp:extent cx="5400040" cy="3023235"/>
+            <wp:effectExtent l="0" t="0" r="0" b="0"/>
+            <wp:docPr id="178667744" name="Imagen 1" descr="Gráfico, Gráfico radial&#10;&#10;Descripción generada automáticamente"/>
+            <wp:cNvGraphicFramePr>
+              <a:graphicFrameLocks xmlns:a="http://schemas.openxmlformats.org/drawingml/2006/main" noChangeAspect="1"/>
+            </wp:cNvGraphicFramePr>
+            <a:graphic xmlns:a="http://schemas.openxmlformats.org/drawingml/2006/main">
+              <a:graphicData uri="http://schemas.openxmlformats.org/drawingml/2006/picture">
+                <pic:pic xmlns:pic="http://schemas.openxmlformats.org/drawingml/2006/picture">
+                  <pic:nvPicPr>
+                    <pic:cNvPr id="178667744" name="Imagen 1" descr="Gráfico, Gráfico radial&#10;&#10;Descripción generada automáticamente"/>
+                    <pic:cNvPicPr/>
+                  </pic:nvPicPr>
+                  <pic:blipFill>
+                    <a:blip r:embed="rId14"/>
+                    <a:stretch>
+                      <a:fillRect/>
+                    </a:stretch>
+                  </pic:blipFill>
+                  <pic:spPr>
+                    <a:xfrm>
+                      <a:off x="0" y="0"/>
+                      <a:ext cx="5400040" cy="3023235"/>
+                    </a:xfrm>
+                    <a:prstGeom prst="rect">
+                      <a:avLst/>
+                    </a:prstGeom>
+                  </pic:spPr>
+                </pic:pic>
+              </a:graphicData>
+            </a:graphic>
+          </wp:inline>
+        </w:drawing>
+      </w:r>
+    </w:p>
+    <w:p>
+      <w:pPr>
+        <w:rPr>
+          <w:rFonts w:ascii="Arial" w:hAnsi="Arial" w:cs="Arial"/>
+          <w:color w:val="000000" w:themeColor="text1"/>
+          <w:sz w:val="24"/>
+          <w:szCs w:val="24"/>
+        </w:rPr>
+      </w:pPr>
+      <w:r>
+        <w:rPr>
+          <w:rFonts w:ascii="Arial" w:hAnsi="Arial" w:cs="Arial"/>
+          <w:color w:val="000000" w:themeColor="text1"/>
+          <w:sz w:val="24"/>
+          <w:szCs w:val="24"/>
+        </w:rPr>
+        <w:t>contiene un checkbox donde se selecciona que dato en específico se quiere representar gráficamente diferenciado por colores.</w:t>
+      </w:r>
+    </w:p>
+    <w:p>
+      <w:pPr>
+        <w:rPr>
+          <w:rFonts w:ascii="Arial" w:hAnsi="Arial" w:cs="Arial"/>
+          <w:color w:val="000000" w:themeColor="text1"/>
+          <w:sz w:val="24"/>
+          <w:szCs w:val="24"/>
+        </w:rPr>
+      </w:pPr>
+    </w:p>
+    <w:p>
+      <w:pPr>
+        <w:rPr>
+          <w:rFonts w:ascii="Arial" w:hAnsi="Arial" w:cs="Arial"/>
+          <w:b/>
+          <w:bCs/>
+          <w:color w:val="000000" w:themeColor="text1"/>
+          <w:sz w:val="24"/>
+          <w:szCs w:val="24"/>
+        </w:rPr>
+      </w:pPr>
+      <w:r>
+        <w:rPr>
+          <w:rFonts w:ascii="Arial" w:hAnsi="Arial" w:cs="Arial"/>
+          <w:b/>
+          <w:bCs/>
+          <w:color w:val="000000" w:themeColor="text1"/>
+          <w:sz w:val="24"/>
+          <w:szCs w:val="24"/>
+        </w:rPr>
+        <w:t>Multigrafico:</w:t>
+      </w:r>
+    </w:p>
+    <w:p>
+      <w:pPr>
+        <w:jc w:val="center"/>
+        <w:rPr>
+          <w:rFonts w:ascii="Arial" w:hAnsi="Arial" w:cs="Arial"/>
+          <w:color w:val="000000" w:themeColor="text1"/>
+          <w:sz w:val="24"/>
+          <w:szCs w:val="24"/>
+        </w:rPr>
+      </w:pPr>
+      <w:r>
+        <w:rPr>
+          <w:rFonts w:ascii="Arial" w:hAnsi="Arial" w:cs="Arial"/>
+          <w:color w:val="000000" w:themeColor="text1"/>
+          <w:sz w:val="24"/>
+          <w:szCs w:val="24"/>
+        </w:rPr>
+        <w:drawing>
+          <wp:inline distT="0" distB="0" distL="0" distR="0" wp14:anchorId="754DACC7" wp14:editId="3FEA4415">
+            <wp:extent cx="2686425" cy="552527"/>
+            <wp:effectExtent l="0" t="0" r="0" b="0"/>
+            <wp:docPr id="1784286240" name="Imagen 1" descr="Interfaz de usuario gráfica, Texto&#10;&#10;Descripción generada automáticamente"/>
+            <wp:cNvGraphicFramePr>
+              <a:graphicFrameLocks xmlns:a="http://schemas.openxmlformats.org/drawingml/2006/main" noChangeAspect="1"/>
+            </wp:cNvGraphicFramePr>
+            <a:graphic xmlns:a="http://schemas.openxmlformats.org/drawingml/2006/main">
+              <a:graphicData uri="http://schemas.openxmlformats.org/drawingml/2006/picture">
+                <pic:pic xmlns:pic="http://schemas.openxmlformats.org/drawingml/2006/picture">
+                  <pic:nvPicPr>
+                    <pic:cNvPr id="1784286240" name="Imagen 1" descr="Interfaz de usuario gráfica, Texto&#10;&#10;Descripción generada automáticamente"/>
+                    <pic:cNvPicPr/>
+                  </pic:nvPicPr>
+                  <pic:blipFill>
+                    <a:blip r:embed="rId15"/>
+                    <a:stretch>
+                      <a:fillRect/>
+                    </a:stretch>
+                  </pic:blipFill>
+                  <pic:spPr>
+                    <a:xfrm>
+                      <a:off x="0" y="0"/>
+                      <a:ext cx="2686425" cy="552527"/>
+                    </a:xfrm>
+                    <a:prstGeom prst="rect">
+                      <a:avLst/>
+                    </a:prstGeom>
+                  </pic:spPr>
+                </pic:pic>
+              </a:graphicData>
+            </a:graphic>
+          </wp:inline>
+        </w:drawing>
+      </w:r>
+    </w:p>
+    <w:p>
+      <w:pPr>
+        <w:rPr>
+          <w:rFonts w:ascii="Arial" w:hAnsi="Arial" w:cs="Arial"/>
+          <w:color w:val="000000" w:themeColor="text1"/>
+          <w:sz w:val="24"/>
+          <w:szCs w:val="24"/>
+        </w:rPr>
+      </w:pPr>
+      <w:r>
+        <w:rPr>
+          <w:rFonts w:ascii="Arial" w:hAnsi="Arial" w:cs="Arial"/>
+          <w:color w:val="000000" w:themeColor="text1"/>
+          <w:sz w:val="24"/>
+          <w:szCs w:val="24"/>
+        </w:rPr>
+        <w:t>Abre el form donde se muestra la representación grafica de cada columna de los datos ya leídos.</w:t>
+      </w:r>
+    </w:p>
+    <w:p>
+      <w:pPr>
+        <w:jc w:val="center"/>
+        <w:rPr>
+          <w:rFonts w:ascii="Arial" w:hAnsi="Arial" w:cs="Arial"/>
+          <w:color w:val="000000" w:themeColor="text1"/>
+          <w:sz w:val="24"/>
+          <w:szCs w:val="24"/>
+        </w:rPr>
+      </w:pPr>
+      <w:r>
+        <w:rPr>
+          <w:rFonts w:ascii="Arial" w:hAnsi="Arial" w:cs="Arial"/>
+          <w:color w:val="000000" w:themeColor="text1"/>
+          <w:sz w:val="24"/>
+          <w:szCs w:val="24"/>
+        </w:rPr>
+        <w:drawing>
+          <wp:inline distT="0" distB="0" distL="0" distR="0" wp14:anchorId="49E4DD5E" wp14:editId="149DB76C">
+            <wp:extent cx="3416148" cy="2204186"/>
+            <wp:effectExtent l="0" t="0" r="0" b="0"/>
+            <wp:docPr id="947636576" name="Imagen 1" descr="Gráfico, Gráfico radial&#10;&#10;Descripción generada automáticamente"/>
+            <wp:cNvGraphicFramePr>
+              <a:graphicFrameLocks xmlns:a="http://schemas.openxmlformats.org/drawingml/2006/main" noChangeAspect="1"/>
+            </wp:cNvGraphicFramePr>
+            <a:graphic xmlns:a="http://schemas.openxmlformats.org/drawingml/2006/main">
+              <a:graphicData uri="http://schemas.openxmlformats.org/drawingml/2006/picture">
+                <pic:pic xmlns:pic="http://schemas.openxmlformats.org/drawingml/2006/picture">
+                  <pic:nvPicPr>
+                    <pic:cNvPr id="947636576" name="Imagen 1" descr="Gráfico, Gráfico radial&#10;&#10;Descripción generada automáticamente"/>
+                    <pic:cNvPicPr/>
+                  </pic:nvPicPr>
+                  <pic:blipFill>
+                    <a:blip r:embed="rId16"/>
+                    <a:stretch>
+                      <a:fillRect/>
+                    </a:stretch>
+                  </pic:blipFill>
+                  <pic:spPr>
+                    <a:xfrm>
+                      <a:off x="0" y="0"/>
+                      <a:ext cx="3493874" cy="2254337"/>
+                    </a:xfrm>
+                    <a:prstGeom prst="rect">
+                      <a:avLst/>
+                    </a:prstGeom>
+                  </pic:spPr>
+                </pic:pic>
+              </a:graphicData>
+            </a:graphic>
+          </wp:inline>
+        </w:drawing>
+      </w:r>
+    </w:p>
+    <w:p>
+      <w:pPr>
+        <w:jc w:val="center"/>
+        <w:rPr>
+          <w:rFonts w:ascii="Arial" w:hAnsi="Arial" w:cs="Arial"/>
+          <w:color w:val="000000" w:themeColor="text1"/>
+          <w:sz w:val="24"/>
+          <w:szCs w:val="24"/>
+        </w:rPr>
+      </w:pPr>
+    </w:p>
+    <w:p>
+      <w:pPr>
+        <w:rPr>
+          <w:rFonts w:ascii="Arial" w:hAnsi="Arial" w:cs="Arial"/>
+          <w:color w:val="000000" w:themeColor="text1"/>
+          <w:sz w:val="24"/>
+          <w:szCs w:val="24"/>
+        </w:rPr>
+      </w:pPr>
+      <w:r>
+        <w:rPr>
+          <w:rFonts w:ascii="Arial" w:hAnsi="Arial" w:cs="Arial"/>
+          <w:color w:val="000000" w:themeColor="text1"/>
+          <w:sz w:val="24"/>
+          <w:szCs w:val="24"/>
+        </w:rPr>
+        <w:t>Cálculos:</w:t>
+      </w:r>
+    </w:p>
+    <w:p>
+      <w:pPr>
+        <w:jc w:val="center"/>
+        <w:rPr>
+          <w:rFonts w:ascii="Arial" w:hAnsi="Arial" w:cs="Arial"/>
+          <w:color w:val="000000" w:themeColor="text1"/>
+          <w:sz w:val="24"/>
+          <w:szCs w:val="24"/>
+        </w:rPr>
+      </w:pPr>
+      <w:r>
+        <w:rPr>
+          <w:rFonts w:ascii="Arial" w:hAnsi="Arial" w:cs="Arial"/>
+          <w:color w:val="000000" w:themeColor="text1"/>
+          <w:sz w:val="24"/>
+          <w:szCs w:val="24"/>
+        </w:rPr>
+        <w:drawing>
+          <wp:inline distT="0" distB="0" distL="0" distR="0" wp14:anchorId="042B8DD0" wp14:editId="15EC1917">
+            <wp:extent cx="2543530" cy="638264"/>
+            <wp:effectExtent l="0" t="0" r="9525" b="9525"/>
+            <wp:docPr id="1872477826" name="Imagen 1" descr="Texto&#10;&#10;Descripción generada automáticamente"/>
+            <wp:cNvGraphicFramePr>
+              <a:graphicFrameLocks xmlns:a="http://schemas.openxmlformats.org/drawingml/2006/main" noChangeAspect="1"/>
+            </wp:cNvGraphicFramePr>
+            <a:graphic xmlns:a="http://schemas.openxmlformats.org/drawingml/2006/main">
+              <a:graphicData uri="http://schemas.openxmlformats.org/drawingml/2006/picture">
+                <pic:pic xmlns:pic="http://schemas.openxmlformats.org/drawingml/2006/picture">
+                  <pic:nvPicPr>
+                    <pic:cNvPr id="1872477826" name="Imagen 1" descr="Texto&#10;&#10;Descripción generada automáticamente"/>
+                    <pic:cNvPicPr/>
+                  </pic:nvPicPr>
+                  <pic:blipFill>
+                    <a:blip r:embed="rId17"/>
+                    <a:stretch>
+                      <a:fillRect/>
+                    </a:stretch>
+                  </pic:blipFill>
+                  <pic:spPr>
+                    <a:xfrm>
+                      <a:off x="0" y="0"/>
+                      <a:ext cx="2543530" cy="638264"/>
+                    </a:xfrm>
+                    <a:prstGeom prst="rect">
+                      <a:avLst/>
+                    </a:prstGeom>
+                  </pic:spPr>
+                </pic:pic>
+              </a:graphicData>
+            </a:graphic>
+          </wp:inline>
+        </w:drawing>
+      </w:r>
+    </w:p>
+    <w:p>
+      <w:pPr>
+        <w:rPr>
+          <w:rFonts w:ascii="Arial" w:hAnsi="Arial" w:cs="Arial"/>
+          <w:color w:val="000000" w:themeColor="text1"/>
+          <w:sz w:val="24"/>
+          <w:szCs w:val="24"/>
+        </w:rPr>
+      </w:pPr>
+      <w:r>
+        <w:rPr>
+          <w:rFonts w:ascii="Arial" w:hAnsi="Arial" w:cs="Arial"/>
+          <w:color w:val="000000" w:themeColor="text1"/>
+          <w:sz w:val="24"/>
+          <w:szCs w:val="24"/>
+        </w:rPr>
+        <w:t>Es donde se realizan los cálculos de potencia</w:t>
+      </w:r>
+    </w:p>
+    <w:p>
+      <w:pPr>
+        <w:rPr>
+          <w:rFonts w:ascii="Arial" w:hAnsi="Arial" w:cs="Arial"/>
+          <w:color w:val="000000" w:themeColor="text1"/>
+          <w:sz w:val="24"/>
+          <w:szCs w:val="24"/>
+        </w:rPr>
+      </w:pPr>
+    </w:p>
+    <w:p>
+      <w:pPr>
+        <w:jc w:val="center"/>
+        <w:rPr>
+          <w:rFonts w:ascii="Arial" w:hAnsi="Arial" w:cs="Arial"/>
+          <w:color w:val="000000" w:themeColor="text1"/>
+          <w:sz w:val="24"/>
+          <w:szCs w:val="24"/>
+        </w:rPr>
+      </w:pPr>
+      <w:r>
+        <w:rPr>
+          <w:rFonts w:ascii="Arial" w:hAnsi="Arial" w:cs="Arial"/>
+          <w:color w:val="000000" w:themeColor="text1"/>
+          <w:sz w:val="24"/>
+          <w:szCs w:val="24"/>
+        </w:rPr>
+        <w:drawing>
+          <wp:inline distT="0" distB="0" distL="0" distR="0" wp14:anchorId="1F685AF3" wp14:editId="768019C8">
+            <wp:extent cx="5400040" cy="3360420"/>
+            <wp:effectExtent l="0" t="0" r="0" b="0"/>
+            <wp:docPr id="706499409" name="Imagen 1" descr="Interfaz de usuario gráfica, Aplicación&#10;&#10;Descripción generada automáticamente"/>
+            <wp:cNvGraphicFramePr>
+              <a:graphicFrameLocks xmlns:a="http://schemas.openxmlformats.org/drawingml/2006/main" noChangeAspect="1"/>
+            </wp:cNvGraphicFramePr>
+            <a:graphic xmlns:a="http://schemas.openxmlformats.org/drawingml/2006/main">
+              <a:graphicData uri="http://schemas.openxmlformats.org/drawingml/2006/picture">
+                <pic:pic xmlns:pic="http://schemas.openxmlformats.org/drawingml/2006/picture">
+                  <pic:nvPicPr>
+                    <pic:cNvPr id="706499409" name="Imagen 1" descr="Interfaz de usuario gráfica, Aplicación&#10;&#10;Descripción generada automáticamente"/>
+                    <pic:cNvPicPr/>
+                  </pic:nvPicPr>
+                  <pic:blipFill>
+                    <a:blip r:embed="rId18"/>
+                    <a:stretch>
+                      <a:fillRect/>
+                    </a:stretch>
+                  </pic:blipFill>
+                  <pic:spPr>
+                    <a:xfrm>
+                      <a:off x="0" y="0"/>
+                      <a:ext cx="5400040" cy="3360420"/>
+                    </a:xfrm>
+                    <a:prstGeom prst="rect">
+                      <a:avLst/>
+                    </a:prstGeom>
+                  </pic:spPr>
+                </pic:pic>
+              </a:graphicData>
+            </a:graphic>
+          </wp:inline>
+        </w:drawing>
+      </w:r>
+    </w:p>
+    <w:p>
+      <w:pPr>
+        <w:rPr>
+          <w:rFonts w:ascii="Arial" w:hAnsi="Arial" w:cs="Arial"/>
+          <w:color w:val="000000" w:themeColor="text1"/>
+          <w:sz w:val="24"/>
+          <w:szCs w:val="24"/>
+        </w:rPr>
+      </w:pPr>
+    </w:p>
+    <w:p>
+      <w:pPr>
+        <w:rPr>
+          <w:rFonts w:ascii="Arial" w:hAnsi="Arial" w:cs="Arial"/>
+          <w:color w:val="000000" w:themeColor="text1"/>
+          <w:sz w:val="24"/>
+          <w:szCs w:val="24"/>
+        </w:rPr>
+      </w:pPr>
+      <w:r>
+        <w:rPr>
+          <w:rFonts w:ascii="Arial" w:hAnsi="Arial" w:cs="Arial"/>
+          <w:color w:val="000000" w:themeColor="text1"/>
+          <w:sz w:val="24"/>
+          <w:szCs w:val="24"/>
+        </w:rPr>
+        <w:t>Los cálculos realizados que se muestran en</w:t>
+      </w:r>
+      <w:r>
+        <w:rPr>
+          <w:rFonts w:ascii="Arial" w:hAnsi="Arial" w:cs="Arial"/>
+          <w:color w:val="000000" w:themeColor="text1"/>
+          <w:sz w:val="24"/>
+          <w:szCs w:val="24"/>
+        </w:rPr>
+        <w:t xml:space="preserve"> el rich son:</w:t>
+      </w:r>
+    </w:p>
+    <w:p>
+      <w:pPr>
+        <w:rPr>
+          <w:rFonts w:ascii="Arial" w:hAnsi="Arial" w:cs="Arial"/>
+          <w:color w:val="000000" w:themeColor="text1"/>
+          <w:sz w:val="24"/>
+          <w:szCs w:val="24"/>
+        </w:rPr>
+      </w:pPr>
+      <w:r>
+        <w:rPr>
+          <w:rFonts w:ascii="Arial" w:hAnsi="Arial" w:cs="Arial"/>
+          <w:color w:val="000000" w:themeColor="text1"/>
+          <w:sz w:val="24"/>
+          <w:szCs w:val="24"/>
+        </w:rPr>
+        <w:drawing>
+          <wp:inline distT="0" distB="0" distL="0" distR="0" wp14:anchorId="6066D836" wp14:editId="161EEE1D">
+            <wp:extent cx="5400040" cy="637540"/>
+            <wp:effectExtent l="0" t="0" r="0" b="0"/>
+            <wp:docPr id="1360842459" name="Imagen 1"/>
+            <wp:cNvGraphicFramePr>
+              <a:graphicFrameLocks xmlns:a="http://schemas.openxmlformats.org/drawingml/2006/main" noChangeAspect="1"/>
+            </wp:cNvGraphicFramePr>
+            <a:graphic xmlns:a="http://schemas.openxmlformats.org/drawingml/2006/main">
+              <a:graphicData uri="http://schemas.openxmlformats.org/drawingml/2006/picture">
+                <pic:pic xmlns:pic="http://schemas.openxmlformats.org/drawingml/2006/picture">
+                  <pic:nvPicPr>
+                    <pic:cNvPr id="1360842459" name=""/>
+                    <pic:cNvPicPr/>
+                  </pic:nvPicPr>
+                  <pic:blipFill>
+                    <a:blip r:embed="rId19"/>
+                    <a:stretch>
+                      <a:fillRect/>
+                    </a:stretch>
+                  </pic:blipFill>
+                  <pic:spPr>
+                    <a:xfrm>
+                      <a:off x="0" y="0"/>
+                      <a:ext cx="5400040" cy="637540"/>
+                    </a:xfrm>
+                    <a:prstGeom prst="rect">
+                      <a:avLst/>
+                    </a:prstGeom>
+                  </pic:spPr>
+                </pic:pic>
+              </a:graphicData>
+            </a:graphic>
+          </wp:inline>
+        </w:drawing>
+      </w:r>
+    </w:p>
+    <w:p>
+      <w:pPr>
+        <w:rPr>
+          <w:rFonts w:ascii="Arial" w:hAnsi="Arial" w:cs="Arial"/>
           <w:color w:val="000000" w:themeColor="text1"/>
           <w:sz w:val="24"/>
           <w:szCs w:val="24"/>
           <w:u w:val="single"/>
+        </w:rPr>
+      </w:pPr>
+      <w:r>
+        <w:rPr>
+          <w:rFonts w:ascii="Arial" w:hAnsi="Arial" w:cs="Arial"/>
+          <w:b/>
+          <w:bCs/>
+          <w:color w:val="000000" w:themeColor="text1"/>
+          <w:sz w:val="24"/>
+          <w:szCs w:val="24"/>
+        </w:rPr>
+        <w:t>Fuerza Pico</w:t>
+      </w:r>
+      <w:r>
+        <w:rPr>
+          <w:rFonts w:ascii="Arial" w:hAnsi="Arial" w:cs="Arial"/>
+          <w:color w:val="000000" w:themeColor="text1"/>
+          <w:sz w:val="24"/>
+          <w:szCs w:val="24"/>
+        </w:rPr>
+        <w:t xml:space="preserve">/ </w:t>
+      </w:r>
+      <w:r>
+        <w:rPr>
+          <w:rFonts w:ascii="Arial" w:hAnsi="Arial" w:cs="Arial"/>
+          <w:b/>
+          <w:bCs/>
+          <w:color w:val="000000" w:themeColor="text1"/>
+          <w:sz w:val="24"/>
+          <w:szCs w:val="24"/>
+        </w:rPr>
+        <w:t>Cadencia</w:t>
+      </w:r>
+      <w:r>
+        <w:rPr>
+          <w:rFonts w:ascii="Arial" w:hAnsi="Arial" w:cs="Arial"/>
+          <w:color w:val="000000" w:themeColor="text1"/>
+          <w:sz w:val="24"/>
+          <w:szCs w:val="24"/>
+        </w:rPr>
+        <w:t xml:space="preserve"> /</w:t>
+      </w:r>
+      <w:r>
+        <w:rPr>
+          <w:rFonts w:ascii="Arial" w:hAnsi="Arial" w:cs="Arial"/>
+          <w:b/>
+          <w:bCs/>
+          <w:color w:val="000000" w:themeColor="text1"/>
+          <w:sz w:val="24"/>
+          <w:szCs w:val="24"/>
+        </w:rPr>
+        <w:t>Longitud Biela</w:t>
+      </w:r>
+      <w:r>
+        <w:rPr>
+          <w:rFonts w:ascii="Arial" w:hAnsi="Arial" w:cs="Arial"/>
+          <w:color w:val="000000" w:themeColor="text1"/>
+          <w:sz w:val="24"/>
+          <w:szCs w:val="24"/>
+        </w:rPr>
+        <w:t xml:space="preserve"> : son valores que se ingresan por pantalla.</w:t>
+      </w:r>
+    </w:p>
+    <w:p>
+      <w:pPr>
+        <w:rPr>
+          <w:rFonts w:ascii="Arial" w:hAnsi="Arial" w:cs="Arial"/>
+          <w:color w:val="000000" w:themeColor="text1"/>
+          <w:sz w:val="24"/>
+          <w:szCs w:val="24"/>
+        </w:rPr>
+      </w:pPr>
+      <w:r>
+        <w:rPr>
+          <w:rFonts w:ascii="Arial" w:hAnsi="Arial" w:cs="Arial"/>
+          <w:color w:val="000000" w:themeColor="text1"/>
+          <w:sz w:val="24"/>
+          <w:szCs w:val="24"/>
+        </w:rPr>
+        <w:t>El resultado se redondea para que el valor no sea demasiado grande…</w:t>
+      </w:r>
+    </w:p>
+    <w:p>
+      <w:pPr>
+        <w:rPr>
+          <w:rFonts w:ascii="Arial" w:hAnsi="Arial" w:cs="Arial"/>
+          <w:b/>
+          <w:bCs/>
+          <w:sz w:val="24"/>
+          <w:szCs w:val="24"/>
+        </w:rPr>
+      </w:pPr>
+    </w:p>
+    <w:p>
+      <w:pPr>
+        <w:rPr>
+          <w:rFonts w:ascii="Arial" w:hAnsi="Arial" w:cs="Arial"/>
+          <w:b/>
+          <w:bCs/>
+          <w:sz w:val="24"/>
+          <w:szCs w:val="24"/>
+        </w:rPr>
+      </w:pPr>
+    </w:p>
+    <w:p>
+      <w:pPr>
+        <w:rPr>
+          <w:rFonts w:ascii="Arial" w:hAnsi="Arial" w:cs="Arial"/>
+          <w:color w:val="000000" w:themeColor="text1"/>
+          <w:sz w:val="24"/>
+          <w:szCs w:val="24"/>
         </w:rPr>
       </w:pPr>
     </w:p>
@@ -1087,6 +2020,119 @@
     </w:lvl>
   </w:abstractNum>
   <w:abstractNum w:abstractNumId="1" w15:restartNumberingAfterBreak="0">
+    <w:nsid w:val="2E68052E"/>
+    <w:multiLevelType w:val="hybridMultilevel"/>
+    <w:tmpl w:val="AFA628F0"/>
+    <w:lvl w:ilvl="0" w:tplc="0C0A0009">
+      <w:start w:val="1"/>
+      <w:numFmt w:val="bullet"/>
+      <w:lvlText w:val=""/>
+      <w:lvlJc w:val="left"/>
+      <w:pPr>
+        <w:ind w:left="720" w:hanging="360"/>
+      </w:pPr>
+      <w:rPr>
+        <w:rFonts w:ascii="Wingdings" w:hAnsi="Wingdings" w:hint="default"/>
+      </w:rPr>
+    </w:lvl>
+    <w:lvl w:ilvl="1" w:tplc="0C0A0003" w:tentative="1">
+      <w:start w:val="1"/>
+      <w:numFmt w:val="bullet"/>
+      <w:lvlText w:val="o"/>
+      <w:lvlJc w:val="left"/>
+      <w:pPr>
+        <w:ind w:left="1440" w:hanging="360"/>
+      </w:pPr>
+      <w:rPr>
+        <w:rFonts w:ascii="Courier New" w:hAnsi="Courier New" w:cs="Courier New" w:hint="default"/>
+      </w:rPr>
+    </w:lvl>
+    <w:lvl w:ilvl="2" w:tplc="0C0A0005" w:tentative="1">
+      <w:start w:val="1"/>
+      <w:numFmt w:val="bullet"/>
+      <w:lvlText w:val=""/>
+      <w:lvlJc w:val="left"/>
+      <w:pPr>
+        <w:ind w:left="2160" w:hanging="360"/>
+      </w:pPr>
+      <w:rPr>
+        <w:rFonts w:ascii="Wingdings" w:hAnsi="Wingdings" w:hint="default"/>
+      </w:rPr>
+    </w:lvl>
+    <w:lvl w:ilvl="3" w:tplc="0C0A0001" w:tentative="1">
+      <w:start w:val="1"/>
+      <w:numFmt w:val="bullet"/>
+      <w:lvlText w:val=""/>
+      <w:lvlJc w:val="left"/>
+      <w:pPr>
+        <w:ind w:left="2880" w:hanging="360"/>
+      </w:pPr>
+      <w:rPr>
+        <w:rFonts w:ascii="Symbol" w:hAnsi="Symbol" w:hint="default"/>
+      </w:rPr>
+    </w:lvl>
+    <w:lvl w:ilvl="4" w:tplc="0C0A0003" w:tentative="1">
+      <w:start w:val="1"/>
+      <w:numFmt w:val="bullet"/>
+      <w:lvlText w:val="o"/>
+      <w:lvlJc w:val="left"/>
+      <w:pPr>
+        <w:ind w:left="3600" w:hanging="360"/>
+      </w:pPr>
+      <w:rPr>
+        <w:rFonts w:ascii="Courier New" w:hAnsi="Courier New" w:cs="Courier New" w:hint="default"/>
+      </w:rPr>
+    </w:lvl>
+    <w:lvl w:ilvl="5" w:tplc="0C0A0005" w:tentative="1">
+      <w:start w:val="1"/>
+      <w:numFmt w:val="bullet"/>
+      <w:lvlText w:val=""/>
+      <w:lvlJc w:val="left"/>
+      <w:pPr>
+        <w:ind w:left="4320" w:hanging="360"/>
+      </w:pPr>
+      <w:rPr>
+        <w:rFonts w:ascii="Wingdings" w:hAnsi="Wingdings" w:hint="default"/>
+      </w:rPr>
+    </w:lvl>
+    <w:lvl w:ilvl="6" w:tplc="0C0A0001" w:tentative="1">
+      <w:start w:val="1"/>
+      <w:numFmt w:val="bullet"/>
+      <w:lvlText w:val=""/>
+      <w:lvlJc w:val="left"/>
+      <w:pPr>
+        <w:ind w:left="5040" w:hanging="360"/>
+      </w:pPr>
+      <w:rPr>
+        <w:rFonts w:ascii="Symbol" w:hAnsi="Symbol" w:hint="default"/>
+      </w:rPr>
+    </w:lvl>
+    <w:lvl w:ilvl="7" w:tplc="0C0A0003" w:tentative="1">
+      <w:start w:val="1"/>
+      <w:numFmt w:val="bullet"/>
+      <w:lvlText w:val="o"/>
+      <w:lvlJc w:val="left"/>
+      <w:pPr>
+        <w:ind w:left="5760" w:hanging="360"/>
+      </w:pPr>
+      <w:rPr>
+        <w:rFonts w:ascii="Courier New" w:hAnsi="Courier New" w:cs="Courier New" w:hint="default"/>
+      </w:rPr>
+    </w:lvl>
+    <w:lvl w:ilvl="8" w:tplc="0C0A0005" w:tentative="1">
+      <w:start w:val="1"/>
+      <w:numFmt w:val="bullet"/>
+      <w:lvlText w:val=""/>
+      <w:lvlJc w:val="left"/>
+      <w:pPr>
+        <w:ind w:left="6480" w:hanging="360"/>
+      </w:pPr>
+      <w:rPr>
+        <w:rFonts w:ascii="Wingdings" w:hAnsi="Wingdings" w:hint="default"/>
+      </w:rPr>
+    </w:lvl>
+  </w:abstractNum>
+  <w:abstractNum w:abstractNumId="2" w15:restartNumberingAfterBreak="0">
     <w:nsid w:val="64BC3F7C"/>
     <w:multiLevelType w:val="hybridMultilevel"/>
     <w:tmpl w:val="4BD20B6C"/>
@@ -1198,7 +2244,7 @@
       </w:rPr>
     </w:lvl>
   </w:abstractNum>
-  <w:abstractNum w:abstractNumId="2" w15:restartNumberingAfterBreak="0">
+  <w:abstractNum w:abstractNumId="3" w15:restartNumberingAfterBreak="0">
     <w:nsid w:val="760B4565"/>
     <w:multiLevelType w:val="hybridMultilevel"/>
     <w:tmpl w:val="78A82644"/>
@@ -1315,9 +2361,12 @@
     <w:abstractNumId w:val="0"/>
   </w:num>
   <w:num w:numId="2" w16cid:durableId="1791586488">
+    <w:abstractNumId w:val="3"/>
+  </w:num>
+  <w:num w:numId="3" w16cid:durableId="1439368511">
     <w:abstractNumId w:val="2"/>
   </w:num>
-  <w:num w:numId="3" w16cid:durableId="1439368511">
+  <w:num w:numId="4" w16cid:durableId="855311751">
     <w:abstractNumId w:val="1"/>
   </w:num>
 </w:numbering>
@@ -1727,7 +2776,6 @@
   <w:style w:type="character" w:default="1" w:styleId="Fuentedeprrafopredeter">
     <w:name w:val="Default Paragraph Font"/>
     <w:uiPriority w:val="1"/>
-    <w:semiHidden/>
     <w:unhideWhenUsed/>
   </w:style>
   <w:style w:type="table" w:default="1" w:styleId="Tablanormal">

</xml_diff>